<commit_message>
dash dir 4 labs
</commit_message>
<xml_diff>
--- a/ЛК/ЛК.docx
+++ b/ЛК/ЛК.docx
@@ -8,25 +8,59 @@
       </w:r>
     </w:p>
     <w:p>
-      <w:r>
-        <w:t>Многие задачи возникающие в таких фундаментальных науках как физика, химия, молекулярная биология сводятся к задачам непрерывной глобальной оптимизации</w:t>
-      </w:r>
-    </w:p>
-    <w:p>
-      <w:r>
-        <w:t xml:space="preserve">Особенности таких задач являются нелинейность не дифференцируемость многоэкстримальность авражность, отсутствие аналитического описания и высокая вычислительная </w:t>
+      <w:proofErr w:type="gramStart"/>
+      <w:r>
+        <w:t>Многие задачи</w:t>
+      </w:r>
+      <w:proofErr w:type="gramEnd"/>
+      <w:r>
+        <w:t xml:space="preserve"> возникающие в таких фундаментальных науках как физика, химия, молекулярная биология сводятся к задачам непрерывной глобальной оптимизации</w:t>
+      </w:r>
+    </w:p>
+    <w:p>
+      <w:r>
+        <w:t xml:space="preserve">Особенности таких задач являются нелинейность не дифференцируемость </w:t>
+      </w:r>
+      <w:proofErr w:type="spellStart"/>
+      <w:r>
+        <w:t>многоэкстримальность</w:t>
+      </w:r>
+      <w:proofErr w:type="spellEnd"/>
+      <w:r>
+        <w:t xml:space="preserve"> </w:t>
+      </w:r>
+      <w:proofErr w:type="spellStart"/>
+      <w:r>
+        <w:t>авражность</w:t>
+      </w:r>
+      <w:proofErr w:type="spellEnd"/>
+      <w:r>
+        <w:t xml:space="preserve">, отсутствие аналитического описания и высокая вычислительная </w:t>
       </w:r>
       <w:r>
         <w:t>сложность</w:t>
       </w:r>
       <w:r>
-        <w:t xml:space="preserve">, высокая размерность пространства поиска, сложная топология. Самой общей точки зрения все выше перечисленные особенности задач глобальной оптимизации объясняет отсутствие универсального алгоритма их решения, как обратное следствие отвечает наличие чрезвычайно большого числа алгоритмов, их модификации и гибридизации. Число таких алгоритмов увеличивают так же их параллельные модификации ориентированы на различные классы параллельных вычислительных систем. Для эффективного решения задач глобальной оптимизации в 80х годах начали интенсивно разрабатываться </w:t>
-      </w:r>
+        <w:t xml:space="preserve">, высокая размерность пространства поиска, сложная топология. Самой общей точки зрения все </w:t>
+      </w:r>
+      <w:proofErr w:type="gramStart"/>
+      <w:r>
+        <w:t>выше перечисленные</w:t>
+      </w:r>
+      <w:proofErr w:type="gramEnd"/>
+      <w:r>
+        <w:t xml:space="preserve"> особенности задач глобальной оптимизации объясняет отсутствие универсального алгоритма их решения, как обратное следствие отвечает наличие чрезвычайно большого числа алгоритмов, их модификации и гибридизации. Число таких алгоритмов увеличивают так же их параллельные модификации ориентированы на различные классы параллельных вычислительных систем. Для эффективного решения задач глобальной оптимизации в 80х годах начали интенсивно разрабатываться </w:t>
+      </w:r>
+      <w:proofErr w:type="gramStart"/>
       <w:r>
         <w:t>стохастические</w:t>
       </w:r>
       <w:r>
-        <w:t xml:space="preserve">(псевдо случайные) поисковые алгоритмы оптимизации которые в разных источниках называют так же поведенческими, интеллектуальными, </w:t>
+        <w:t>(</w:t>
+      </w:r>
+      <w:proofErr w:type="gramEnd"/>
+      <w:r>
+        <w:t xml:space="preserve">псевдо случайные) поисковые алгоритмы оптимизации которые в разных источниках называют так же поведенческими, интеллектуальными, </w:t>
       </w:r>
       <w:r>
         <w:t>мет эвристическими</w:t>
@@ -38,13 +72,21 @@
         <w:t>инспирированные</w:t>
       </w:r>
       <w:r>
-        <w:t xml:space="preserve"> природой, ролевыми, мн</w:t>
+        <w:t xml:space="preserve"> природой, ролевыми, </w:t>
+      </w:r>
+      <w:proofErr w:type="spellStart"/>
+      <w:r>
+        <w:t>мн</w:t>
       </w:r>
       <w:r>
         <w:t>огоаген</w:t>
       </w:r>
       <w:r>
-        <w:t xml:space="preserve">тными, </w:t>
+        <w:t>тными</w:t>
+      </w:r>
+      <w:proofErr w:type="spellEnd"/>
+      <w:r>
+        <w:t xml:space="preserve">, </w:t>
       </w:r>
       <w:r>
         <w:t>популяционными.</w:t>
@@ -57,13 +99,37 @@
     </w:p>
     <w:p>
       <w:r>
-        <w:t>Задачи глобальной оптимизации делятся на 2 класса: детерминированные и стохастические. В первом случае оптимизируемая функция и функции ограничивающие область решения задачи являются детерминированными, то есть не содержат случайных параметров. Во втором случае одна или несколько функций содержат такие параметры. С другой точки зрения среди задач глобальной оптимизации выделяют статический и динамический. В статических задачах оптимизируемая функция и область ее допустимых значений не меняются во времени, то есть значение локальных и глобальных экстремумов неизменно. В динамических задачах вышеперечисленные параметры меняются по времени.(мы будем работать только со статическими). Таким образом предметом рассмотрения являются детерминированные статические задачи глобальной безусловной</w:t>
+        <w:t xml:space="preserve">Задачи глобальной оптимизации делятся на 2 класса: детерминированные и стохастические. В первом случае оптимизируемая функция и </w:t>
+      </w:r>
+      <w:proofErr w:type="gramStart"/>
+      <w:r>
+        <w:t>функции</w:t>
+      </w:r>
+      <w:proofErr w:type="gramEnd"/>
+      <w:r>
+        <w:t xml:space="preserve"> ограничивающие область решения задачи являются детерминированными, то есть не содержат случайных параметров. Во втором случае одна или несколько функций содержат такие параметры. С другой точки зрения среди задач глобальной оптимизации выделяют статический и динамический. В статических задачах оптимизируемая функция и область ее допустимых значений не меняются во времени, то есть значение локальных и глобальных экстремумов неизменно. В динамических задачах вышеперечисленные параметры меняются по </w:t>
+      </w:r>
+      <w:proofErr w:type="gramStart"/>
+      <w:r>
+        <w:t>времени.(</w:t>
+      </w:r>
+      <w:proofErr w:type="gramEnd"/>
+      <w:r>
+        <w:t>мы будем работать только со статическими). Таким образом предметом рассмотрения являются детерминированные статические задачи глобальной безусловной</w:t>
       </w:r>
       <w:r>
         <w:t xml:space="preserve"> </w:t>
       </w:r>
       <w:r>
-        <w:t>(без ограничений на значения варьируемых параметров ) и условной (с ограничением на эти значения).</w:t>
+        <w:t xml:space="preserve">(без ограничений на значения варьируемых </w:t>
+      </w:r>
+      <w:proofErr w:type="gramStart"/>
+      <w:r>
+        <w:t>параметров )</w:t>
+      </w:r>
+      <w:proofErr w:type="gramEnd"/>
+      <w:r>
+        <w:t xml:space="preserve"> и условной (с ограничением на эти значения).</w:t>
       </w:r>
     </w:p>
     <w:p>
@@ -78,12 +144,28 @@
     </w:p>
     <w:p>
       <w:r>
-        <w:t>1.алгоритмы использующие как пробные так и рабочие шаги поиска</w:t>
-      </w:r>
-    </w:p>
-    <w:p>
-      <w:r>
-        <w:t>2.алгоритмы в которых все шаги совмещены</w:t>
+        <w:t>1.</w:t>
+      </w:r>
+      <w:proofErr w:type="gramStart"/>
+      <w:r>
+        <w:t>алгоритмы</w:t>
+      </w:r>
+      <w:proofErr w:type="gramEnd"/>
+      <w:r>
+        <w:t xml:space="preserve"> использующие как пробные так и рабочие шаги поиска</w:t>
+      </w:r>
+    </w:p>
+    <w:p>
+      <w:r>
+        <w:t>2.</w:t>
+      </w:r>
+      <w:proofErr w:type="gramStart"/>
+      <w:r>
+        <w:t>алгоритмы</w:t>
+      </w:r>
+      <w:proofErr w:type="gramEnd"/>
+      <w:r>
+        <w:t xml:space="preserve"> в которых все шаги совмещены</w:t>
       </w:r>
     </w:p>
     <w:p>
@@ -93,7 +175,15 @@
     </w:p>
     <w:p>
       <w:r>
-        <w:t>Все популяционные алгоритмы относятся к классу эвристических, то есть алгоритмов для которых сходимость к глобальному решению не доказана, но экспериментально установлена, что в большинстве случаев они дают достаточно хорошее решение.</w:t>
+        <w:t xml:space="preserve">Все популяционные алгоритмы относятся к классу эвристических, то есть </w:t>
+      </w:r>
+      <w:proofErr w:type="gramStart"/>
+      <w:r>
+        <w:t>алгоритмов</w:t>
+      </w:r>
+      <w:proofErr w:type="gramEnd"/>
+      <w:r>
+        <w:t xml:space="preserve"> для которых сходимость к глобальному решению не доказана, но экспериментально установлена, что в большинстве случаев они дают достаточно хорошее решение.</w:t>
       </w:r>
     </w:p>
     <w:p>
@@ -109,13 +199,53 @@
     </w:p>
     <w:p>
       <w:r>
-        <w:t xml:space="preserve">3. Завершение поиска. Проверка выполнения условия окончания операции в случае если они выполнены вычисления завершаются принимается лучшее из положения агентов популяции как приближенное решение задачи. В случае если указанный условия не выполнены то возврат к шагу 2. </w:t>
+        <w:t xml:space="preserve">3. Завершение поиска. Проверка выполнения условия окончания </w:t>
+      </w:r>
+      <w:proofErr w:type="gramStart"/>
+      <w:r>
+        <w:t>операции в случае если</w:t>
+      </w:r>
+      <w:proofErr w:type="gramEnd"/>
+      <w:r>
+        <w:t xml:space="preserve"> они выполнены вычисления завершаются принимается лучшее из положения агентов популяции как приближенное решение задачи. В случае если указанный условия не </w:t>
+      </w:r>
+      <w:proofErr w:type="gramStart"/>
+      <w:r>
+        <w:t>выполнены</w:t>
+      </w:r>
+      <w:proofErr w:type="gramEnd"/>
+      <w:r>
+        <w:t xml:space="preserve"> то возврат к шагу 2. </w:t>
       </w:r>
     </w:p>
     <w:p/>
     <w:p>
       <w:r>
-        <w:t xml:space="preserve">При инициализации популяции можно использовать как детерминированный так и случайные алгоритмы. Формирование начальной популяции агенты которой находятся вблизи глобального экстремума оптимизированной функции может существенно сократить время решения. Однако как правило всегда не известно местоположение экстремума а агентов принято располагать равномерно. </w:t>
+        <w:t xml:space="preserve">При инициализации популяции можно использовать как </w:t>
+      </w:r>
+      <w:proofErr w:type="gramStart"/>
+      <w:r>
+        <w:t>детерминированный</w:t>
+      </w:r>
+      <w:proofErr w:type="gramEnd"/>
+      <w:r>
+        <w:t xml:space="preserve"> так и случайные алгоритмы. Формирование начальной популяции </w:t>
+      </w:r>
+      <w:proofErr w:type="gramStart"/>
+      <w:r>
+        <w:t>агенты</w:t>
+      </w:r>
+      <w:proofErr w:type="gramEnd"/>
+      <w:r>
+        <w:t xml:space="preserve"> которой находятся вблизи глобального экстремума оптимизированной функции может существенно сократить время решения. Однако как правило всегда не известно местоположение </w:t>
+      </w:r>
+      <w:proofErr w:type="gramStart"/>
+      <w:r>
+        <w:t>экстремума</w:t>
+      </w:r>
+      <w:proofErr w:type="gramEnd"/>
+      <w:r>
+        <w:t xml:space="preserve"> а агентов принято располагать равномерно. </w:t>
       </w:r>
     </w:p>
     <w:p/>
@@ -192,13 +322,37 @@
         </w:numPr>
       </w:pPr>
       <w:r>
-        <w:t xml:space="preserve">Коммуникабельность – агенты давид бози. </w:t>
+        <w:t xml:space="preserve">Коммуникабельность – агенты </w:t>
+      </w:r>
+      <w:proofErr w:type="spellStart"/>
+      <w:r>
+        <w:t>давид</w:t>
+      </w:r>
+      <w:proofErr w:type="spellEnd"/>
+      <w:r>
+        <w:t xml:space="preserve"> </w:t>
+      </w:r>
+      <w:proofErr w:type="spellStart"/>
+      <w:r>
+        <w:t>бози</w:t>
+      </w:r>
+      <w:proofErr w:type="spellEnd"/>
+      <w:r>
+        <w:t xml:space="preserve">. </w:t>
       </w:r>
     </w:p>
     <w:p/>
     <w:p>
       <w:r>
-        <w:t>Одной из особенностей всех ПА является тот факт что в больш</w:t>
+        <w:t xml:space="preserve">Одной из особенностей всех ПА является тот </w:t>
+      </w:r>
+      <w:proofErr w:type="gramStart"/>
+      <w:r>
+        <w:t>факт</w:t>
+      </w:r>
+      <w:proofErr w:type="gramEnd"/>
+      <w:r>
+        <w:t xml:space="preserve"> что в больш</w:t>
       </w:r>
       <w:r>
         <w:t>и</w:t>
@@ -217,12 +371,36 @@
     </w:p>
     <w:p>
       <w:r>
-        <w:t xml:space="preserve">Важнейшим понятием любого ПА является фитнес функцию (полезности). Обусловленно тем что с ее помощью оценивают качество агентов популяции. В процессе миграции агенты чтобы приблизиться к глобальному экстремуму фитнес-функции. Часто но не всегда фитнес-функция совпадает с оптимизируемой. </w:t>
-      </w:r>
-    </w:p>
-    <w:p>
-      <w:r>
-        <w:t xml:space="preserve">В фитнес-функции можно сказать что суть всех ПА состоит в обеспечении более высокой приспособленности в положении агентов данного поколения или итерации по сравнению к их приспособленностью к их предыдущему. </w:t>
+        <w:t xml:space="preserve">Важнейшим понятием любого ПА является фитнес функцию (полезности). Обусловленно </w:t>
+      </w:r>
+      <w:proofErr w:type="gramStart"/>
+      <w:r>
+        <w:t>тем</w:t>
+      </w:r>
+      <w:proofErr w:type="gramEnd"/>
+      <w:r>
+        <w:t xml:space="preserve"> что с ее помощью оценивают качество агентов популяции. В процессе миграции агенты чтобы приблизиться к глобальному экстремуму фитнес-функции. </w:t>
+      </w:r>
+      <w:proofErr w:type="gramStart"/>
+      <w:r>
+        <w:t>Часто</w:t>
+      </w:r>
+      <w:proofErr w:type="gramEnd"/>
+      <w:r>
+        <w:t xml:space="preserve"> но не всегда фитнес-функция совпадает с оптимизируемой. </w:t>
+      </w:r>
+    </w:p>
+    <w:p>
+      <w:r>
+        <w:t xml:space="preserve">В фитнес-функции можно </w:t>
+      </w:r>
+      <w:proofErr w:type="gramStart"/>
+      <w:r>
+        <w:t>сказать</w:t>
+      </w:r>
+      <w:proofErr w:type="gramEnd"/>
+      <w:r>
+        <w:t xml:space="preserve"> что суть всех ПА состоит в обеспечении более высокой приспособленности в положении агентов данного поколения или итерации по сравнению к их приспособленностью к их предыдущему. </w:t>
       </w:r>
     </w:p>
     <w:p/>
@@ -235,7 +413,15 @@
     </w:p>
     <w:p>
       <w:r>
-        <w:t>Поскольку ПА являются стахостическими их эффективность как правило меняется в широких пределах. В зависимости от удачности начального приближения полученного на этапе минимизации популяции. Поэтому для оценки эффективности данных алгоритмов используют многократные прогоны исходя из разных начальных приближений.</w:t>
+        <w:t xml:space="preserve">Поскольку ПА являются стахостическими их эффективность как правило меняется в широких пределах. В зависимости от удачности </w:t>
+      </w:r>
+      <w:proofErr w:type="gramStart"/>
+      <w:r>
+        <w:t>начального приближения</w:t>
+      </w:r>
+      <w:proofErr w:type="gramEnd"/>
+      <w:r>
+        <w:t xml:space="preserve"> полученного на этапе минимизации популяции. Поэтому для оценки эффективности данных алгоритмов используют многократные прогоны исходя из разных начальных приближений.</w:t>
       </w:r>
     </w:p>
     <w:p>
@@ -262,13 +448,29 @@
     <w:p>
       <w:r>
         <w:tab/>
-        <w:t xml:space="preserve">- ПА вдохновленные живой природой </w:t>
+        <w:t xml:space="preserve">- </w:t>
+      </w:r>
+      <w:proofErr w:type="gramStart"/>
+      <w:r>
+        <w:t>ПА</w:t>
+      </w:r>
+      <w:proofErr w:type="gramEnd"/>
+      <w:r>
+        <w:t xml:space="preserve"> вдохновленные живой природой </w:t>
       </w:r>
     </w:p>
     <w:p>
       <w:r>
         <w:tab/>
-        <w:t>- алгоритмы вдохновленные неживой природой</w:t>
+        <w:t xml:space="preserve">- </w:t>
+      </w:r>
+      <w:proofErr w:type="gramStart"/>
+      <w:r>
+        <w:t>алгоритмы</w:t>
+      </w:r>
+      <w:proofErr w:type="gramEnd"/>
+      <w:r>
+        <w:t xml:space="preserve"> вдохновленные неживой природой</w:t>
       </w:r>
     </w:p>
     <w:p>
@@ -408,8 +610,21 @@
     </w:p>
     <w:p>
       <w:r>
-        <w:t>Если множество Д представляет собой то в случае н ≥ 2 так же определено понятие выпуклой целевой функуции</w:t>
-      </w:r>
+        <w:t xml:space="preserve">Если множество Д представляет </w:t>
+      </w:r>
+      <w:proofErr w:type="gramStart"/>
+      <w:r>
+        <w:t>собой</w:t>
+      </w:r>
+      <w:proofErr w:type="gramEnd"/>
+      <w:r>
+        <w:t xml:space="preserve"> то в случае н ≥ 2 так же определено понятие выпуклой целевой </w:t>
+      </w:r>
+      <w:proofErr w:type="spellStart"/>
+      <w:r>
+        <w:t>функуции</w:t>
+      </w:r>
+      <w:proofErr w:type="spellEnd"/>
     </w:p>
     <w:p>
       <w:r>
@@ -419,13 +634,26 @@
         <w:t xml:space="preserve"> (целевая функция)</w:t>
       </w:r>
       <w:r>
-        <w:t xml:space="preserve"> может иметь более точки локального минимума а строго выпуклая только одну</w:t>
-      </w:r>
-    </w:p>
-    <w:p>
+        <w:t xml:space="preserve"> может иметь более точки локального </w:t>
+      </w:r>
+      <w:proofErr w:type="gramStart"/>
+      <w:r>
+        <w:t>минимума</w:t>
+      </w:r>
+      <w:proofErr w:type="gramEnd"/>
+      <w:r>
+        <w:t xml:space="preserve"> а строго выпуклая только одну</w:t>
+      </w:r>
+    </w:p>
+    <w:p>
+      <w:proofErr w:type="gramStart"/>
       <w:r>
         <w:lastRenderedPageBreak/>
-        <w:t xml:space="preserve">ЦФ имеющую в своей области определения несколько локальных минимумов называют многоэкстремальной или мультимодальной. </w:t>
+        <w:t>ЦФ</w:t>
+      </w:r>
+      <w:proofErr w:type="gramEnd"/>
+      <w:r>
+        <w:t xml:space="preserve"> имеющую в своей области определения несколько локальных минимумов называют многоэкстремальной или мультимодальной. </w:t>
       </w:r>
     </w:p>
     <w:p>
@@ -550,7 +778,15 @@
     <w:p/>
     <w:p>
       <w:r>
-        <w:t xml:space="preserve">Если ЦФ представляет собой отношение двух линейных функций а множество Д выпуклый многогранник задачу оптимизации называют задачей дробно-линейного программирования. </w:t>
+        <w:t xml:space="preserve">Если ЦФ представляет собой отношение двух линейных </w:t>
+      </w:r>
+      <w:proofErr w:type="gramStart"/>
+      <w:r>
+        <w:t>функций</w:t>
+      </w:r>
+      <w:proofErr w:type="gramEnd"/>
+      <w:r>
+        <w:t xml:space="preserve"> а множество Д выпуклый многогранник задачу оптимизации называют задачей дробно-линейного программирования. </w:t>
       </w:r>
     </w:p>
     <w:p>
@@ -558,12 +794,28 @@
         <w:t xml:space="preserve">Если область Д составляет только ограничения типа неравенств то </w:t>
       </w:r>
       <w:r>
-        <w:t xml:space="preserve">если ЦФ и ограничивающие функции являются сепарабельными  то и задачу оптимизации называют задачей сеперабельного программирования. </w:t>
-      </w:r>
-    </w:p>
-    <w:p>
-      <w:r>
-        <w:t xml:space="preserve">Если ЦФ и ограничивающие функции являются позиномами то задачу называют задачей геометрического программирования. </w:t>
+        <w:t xml:space="preserve">если ЦФ и ограничивающие функции являются </w:t>
+      </w:r>
+      <w:proofErr w:type="gramStart"/>
+      <w:r>
+        <w:t>сепарабельными  то</w:t>
+      </w:r>
+      <w:proofErr w:type="gramEnd"/>
+      <w:r>
+        <w:t xml:space="preserve"> и задачу оптимизации называют задачей сеперабельного программирования. </w:t>
+      </w:r>
+    </w:p>
+    <w:p>
+      <w:r>
+        <w:t xml:space="preserve">Если ЦФ и ограничивающие функции являются </w:t>
+      </w:r>
+      <w:proofErr w:type="gramStart"/>
+      <w:r>
+        <w:t>позиномами</w:t>
+      </w:r>
+      <w:proofErr w:type="gramEnd"/>
+      <w:r>
+        <w:t xml:space="preserve"> то задачу называют задачей геометрического программирования. </w:t>
       </w:r>
     </w:p>
     <w:p>
@@ -579,7 +831,15 @@
     <w:p/>
     <w:p>
       <w:r>
-        <w:t xml:space="preserve">Второй признак это наличие или отсутствие ограничений.  Если ограничения на вектор х отсутствуют то называют задачей безусловной оптимизации. </w:t>
+        <w:t xml:space="preserve">Второй признак это наличие или отсутствие ограничений.  Если ограничения на вектор х </w:t>
+      </w:r>
+      <w:proofErr w:type="gramStart"/>
+      <w:r>
+        <w:t>отсутствуют</w:t>
+      </w:r>
+      <w:proofErr w:type="gramEnd"/>
+      <w:r>
+        <w:t xml:space="preserve"> то называют задачей безусловной оптимизации. </w:t>
       </w:r>
     </w:p>
     <w:p>
@@ -624,7 +884,15 @@
     </w:p>
     <w:p>
       <w:r>
-        <w:t xml:space="preserve">Особенность задач состоит в том что каждое испытание может требовать больших затрат компьютерного времени поэтому главный требований предъявляемых к алгоритмам оптимизации является решение задачи при наименьшем числе испытаний.  </w:t>
+        <w:t xml:space="preserve">Особенность задач состоит в </w:t>
+      </w:r>
+      <w:proofErr w:type="gramStart"/>
+      <w:r>
+        <w:t>том</w:t>
+      </w:r>
+      <w:proofErr w:type="gramEnd"/>
+      <w:r>
+        <w:t xml:space="preserve"> что каждое испытание может требовать больших затрат компьютерного времени поэтому главный требований предъявляемых к алгоритмам оптимизации является решение задачи при наименьшем числе испытаний.  </w:t>
       </w:r>
     </w:p>
     <w:p>
@@ -640,12 +908,14 @@
       <w:r>
         <w:t>_</w:t>
       </w:r>
+      <w:proofErr w:type="spellStart"/>
       <w:r>
         <w:rPr>
           <w:lang w:val="en-US"/>
         </w:rPr>
         <w:t>i</w:t>
       </w:r>
+      <w:proofErr w:type="spellEnd"/>
       <w:r>
         <w:t xml:space="preserve">. </w:t>
       </w:r>
@@ -656,8 +926,13 @@
         <w:t>I</w:t>
       </w:r>
       <w:r>
-        <w:t xml:space="preserve"> = [1,|</w:t>
-      </w:r>
+        <w:t xml:space="preserve"> = [</w:t>
+      </w:r>
+      <w:proofErr w:type="gramStart"/>
+      <w:r>
+        <w:t>1,|</w:t>
+      </w:r>
+      <w:proofErr w:type="gramEnd"/>
       <w:r>
         <w:rPr>
           <w:lang w:val="en-US"/>
@@ -806,7 +1081,15 @@
         </w:numPr>
       </w:pPr>
       <w:r>
-        <w:t xml:space="preserve">По характеру искомого решения выделяют алгоритмы локальной и глобальной оптимизации. Алгоритм называется локальным если его схема поиска  нацелена на отыскание локального минимума функции. Когда имеется ввиду отыскание глобального оптимума алгоритм называют глобальным. </w:t>
+        <w:t xml:space="preserve">По характеру искомого решения выделяют алгоритмы локальной и глобальной оптимизации. Алгоритм называется локальным если его схема </w:t>
+      </w:r>
+      <w:proofErr w:type="gramStart"/>
+      <w:r>
+        <w:t>поиска  нацелена</w:t>
+      </w:r>
+      <w:proofErr w:type="gramEnd"/>
+      <w:r>
+        <w:t xml:space="preserve"> на отыскание локального минимума функции. Когда имеется ввиду отыскание глобального оптимума алгоритм называют глобальным. </w:t>
       </w:r>
     </w:p>
     <w:p>
@@ -830,7 +1113,15 @@
         </w:numPr>
       </w:pPr>
       <w:r>
-        <w:t xml:space="preserve">По характеру функции ф различают детерминированные и стохастические алгоритмы оптимизации. Если ф является детерминированной то алгоритм называют так же. </w:t>
+        <w:t xml:space="preserve">По характеру функции ф различают детерминированные и стохастические алгоритмы оптимизации. Если ф является </w:t>
+      </w:r>
+      <w:proofErr w:type="gramStart"/>
+      <w:r>
+        <w:t>детерминированной</w:t>
+      </w:r>
+      <w:proofErr w:type="gramEnd"/>
+      <w:r>
+        <w:t xml:space="preserve"> то алгоритм называют так же. </w:t>
       </w:r>
     </w:p>
     <w:p>
@@ -896,7 +1187,15 @@
     </w:p>
     <w:p>
       <w:r>
-        <w:t xml:space="preserve">Всякое неотрицательное решение систем ограничений называется допустимым решением. Пусть имеется системы </w:t>
+        <w:t xml:space="preserve">Всякое неотрицательное решение систем ограничений называется допустимым решением. Пусть имеется </w:t>
+      </w:r>
+      <w:proofErr w:type="gramStart"/>
+      <w:r>
+        <w:t>системы</w:t>
+      </w:r>
+      <w:proofErr w:type="gramEnd"/>
+      <w:r>
+        <w:t xml:space="preserve"> </w:t>
       </w:r>
       <w:r>
         <w:t xml:space="preserve">состоящие из м ограничения с н переменными. Допустимым базисным решением является решение содержащее м неотрицательных основных (базисных) переменных и (н – м) неосновных.  </w:t>
@@ -2209,7 +2508,15 @@
         <w:t xml:space="preserve">Существует </w:t>
       </w:r>
       <w:r>
-        <w:t xml:space="preserve">несколько разновидностей правил работы с симпликсными таблицами. Правило ведущей строки и ведущего столбца. Найти максимум функции при наличии ограничений. </w:t>
+        <w:t xml:space="preserve">несколько разновидностей правил работы с </w:t>
+      </w:r>
+      <w:proofErr w:type="spellStart"/>
+      <w:r>
+        <w:t>симпликсными</w:t>
+      </w:r>
+      <w:proofErr w:type="spellEnd"/>
+      <w:r>
+        <w:t xml:space="preserve"> таблицами. Правило ведущей строки и ведущего столбца. Найти максимум функции при наличии ограничений. </w:t>
       </w:r>
     </w:p>
     <w:p>
@@ -2331,7 +2638,15 @@
         </w:rPr>
       </w:pPr>
       <w:r>
-        <w:t xml:space="preserve">Для нахождения ведущей строки надо найти минимум из отношения свободного члена к элементам ведущего столбца. Если в числители число положительно то = </w:t>
+        <w:t xml:space="preserve">Для нахождения ведущей строки надо найти минимум из отношения свободного члена к элементам ведущего столбца. Если в числители число </w:t>
+      </w:r>
+      <w:proofErr w:type="gramStart"/>
+      <w:r>
+        <w:t>положительно</w:t>
+      </w:r>
+      <w:proofErr w:type="gramEnd"/>
+      <w:r>
+        <w:t xml:space="preserve"> то = </w:t>
       </w:r>
       <w:r>
         <w:rPr>
@@ -2361,7 +2676,21 @@
         <w:rPr>
           <w:rFonts w:ascii="Calibri" w:hAnsi="Calibri" w:cs="Calibri"/>
         </w:rPr>
-        <w:t xml:space="preserve">Остальная таблица заполняется.  Каждый элемент вычисляется как вспомогательной коэффициент * элемент ведущей строки + элемент стоящий там же из предыдущей таблицы. </w:t>
+        <w:t xml:space="preserve">Остальная таблица заполняется.  Каждый элемент вычисляется как вспомогательной коэффициент * элемент ведущей строки + </w:t>
+      </w:r>
+      <w:proofErr w:type="gramStart"/>
+      <w:r>
+        <w:rPr>
+          <w:rFonts w:ascii="Calibri" w:hAnsi="Calibri" w:cs="Calibri"/>
+        </w:rPr>
+        <w:t>элемент</w:t>
+      </w:r>
+      <w:proofErr w:type="gramEnd"/>
+      <w:r>
+        <w:rPr>
+          <w:rFonts w:ascii="Calibri" w:hAnsi="Calibri" w:cs="Calibri"/>
+        </w:rPr>
+        <w:t xml:space="preserve"> стоящий там же из предыдущей таблицы. </w:t>
       </w:r>
     </w:p>
     <w:p>
@@ -2574,17 +2903,49 @@
     </w:p>
     <w:p>
       <w:r>
-        <w:t xml:space="preserve">Для вывода системы и перевода в состояние глобального минимума соответствующего без дефекта метал сначала нагревают до высокой температуры после чего медленно охлаждают при этом неправильные атомы могут приобрести энергию достаточную для преодоления потенциального барьера и занять правильные положения. Вероятность преодоления пропорциональна температуре метала. Кристаллическая решетка при этом стабилизируется в окрестности нового локального или глобального минимума. </w:t>
-      </w:r>
-    </w:p>
-    <w:p>
-      <w:r>
-        <w:t>Суть повышения температуры заключается в том что температурные перепады позволяют системе покидать локальные минимумы энергии и встречаться в сторону более глубоких энергетических минимумов.</w:t>
-      </w:r>
-    </w:p>
-    <w:p>
-      <w:r>
-        <w:t xml:space="preserve">Применение данной схемы в оптимизации заключается в локальное или субоптимальное решение можно рассматривать как дефектное. Уменьшить его можно путем случайных перепадов температуры амплитуда которых с повышается ростом номера операции. Отличие алгоритма в том что он протекает возможность приводящую к увеличению значению типу функции. </w:t>
+        <w:t xml:space="preserve">Для вывода системы и перевода в состояние </w:t>
+      </w:r>
+      <w:proofErr w:type="gramStart"/>
+      <w:r>
+        <w:t>глобального минимума</w:t>
+      </w:r>
+      <w:proofErr w:type="gramEnd"/>
+      <w:r>
+        <w:t xml:space="preserve"> соответствующего без дефекта метал сначала нагревают до высокой температуры после чего медленно охлаждают при этом неправильные атомы могут приобрести энергию достаточную для преодоления потенциального барьера и занять правильные положения. Вероятность преодоления пропорциональна температуре метала. Кристаллическая решетка при этом стабилизируется в окрестности нового локального или глобального минимума. </w:t>
+      </w:r>
+    </w:p>
+    <w:p>
+      <w:r>
+        <w:t xml:space="preserve">Суть повышения температуры заключается в </w:t>
+      </w:r>
+      <w:proofErr w:type="gramStart"/>
+      <w:r>
+        <w:t>том</w:t>
+      </w:r>
+      <w:proofErr w:type="gramEnd"/>
+      <w:r>
+        <w:t xml:space="preserve"> что температурные перепады позволяют системе покидать локальные минимумы энергии и встречаться в сторону более глубоких энергетических минимумов.</w:t>
+      </w:r>
+    </w:p>
+    <w:p>
+      <w:r>
+        <w:t xml:space="preserve">Применение данной схемы в оптимизации заключается в локальное или субоптимальное решение можно рассматривать как дефектное. Уменьшить его можно путем случайных перепадов температуры </w:t>
+      </w:r>
+      <w:proofErr w:type="gramStart"/>
+      <w:r>
+        <w:t>амплитуда</w:t>
+      </w:r>
+      <w:proofErr w:type="gramEnd"/>
+      <w:r>
+        <w:t xml:space="preserve"> которых с повышается ростом номера операции. Отличие алгоритма в </w:t>
+      </w:r>
+      <w:proofErr w:type="gramStart"/>
+      <w:r>
+        <w:t>том</w:t>
+      </w:r>
+      <w:proofErr w:type="gramEnd"/>
+      <w:r>
+        <w:t xml:space="preserve"> что он протекает возможность приводящую к увеличению значению типу функции. </w:t>
       </w:r>
       <w:r>
         <w:t xml:space="preserve">Алгоритм относится к классу пороговых алгоритмов. </w:t>
@@ -2611,11 +2972,16 @@
       <w:r>
         <w:t xml:space="preserve">)-фи(х) </w:t>
       </w:r>
+      <w:proofErr w:type="gramStart"/>
       <w:r>
         <w:t xml:space="preserve">&lt; </w:t>
       </w:r>
       <w:r>
-        <w:t xml:space="preserve">е то что-то там в противном случае в окрестности точки Х выбирается новое решение. Предел </w:t>
+        <w:t>е</w:t>
+      </w:r>
+      <w:proofErr w:type="gramEnd"/>
+      <w:r>
+        <w:t xml:space="preserve"> то что-то там в противном случае в окрестности точки Х выбирается новое решение. Предел </w:t>
       </w:r>
       <w:r>
         <w:rPr>
@@ -2659,13 +3025,29 @@
     </w:p>
     <w:p>
       <w:r>
-        <w:t>Е имеет случайное значение а ее мат ожидание (Е сверху полоска) – температура поджигаемого метала. Переход от решения Х к решению Х</w:t>
+        <w:t xml:space="preserve">Е имеет случайное </w:t>
+      </w:r>
+      <w:proofErr w:type="gramStart"/>
+      <w:r>
+        <w:t>значение</w:t>
+      </w:r>
+      <w:proofErr w:type="gramEnd"/>
+      <w:r>
+        <w:t xml:space="preserve"> а ее мат ожидание (Е сверху полоска) – температура поджигаемого метала. Переход от решения Х к решению Х</w:t>
       </w:r>
       <w:r>
         <w:t>‘</w:t>
       </w:r>
       <w:r>
-        <w:t xml:space="preserve"> допускается с вероятностью Е(с крючком вниз)(х-</w:t>
+        <w:t xml:space="preserve"> допускается с вероятностью </w:t>
+      </w:r>
+      <w:proofErr w:type="gramStart"/>
+      <w:r>
+        <w:t>Е(</w:t>
+      </w:r>
+      <w:proofErr w:type="gramEnd"/>
+      <w:r>
+        <w:t>с крючком вниз)(х-</w:t>
       </w:r>
       <w:r>
         <w:t>&gt;</w:t>
@@ -2685,7 +3067,15 @@
     </w:p>
     <w:p>
       <w:r>
-        <w:t xml:space="preserve">Если переход от точки х к точке хштрих приводит к уменьшению то переход осуществляется ……7.. иначе переход выполняется с вероятностью которая убывает с ростом разности и уменьшением температуры. </w:t>
+        <w:t>Если переход от точки х к точке хштрих приводит к уменьшению то переход осуществляется ……</w:t>
+      </w:r>
+      <w:proofErr w:type="gramStart"/>
+      <w:r>
+        <w:t>7..</w:t>
+      </w:r>
+      <w:proofErr w:type="gramEnd"/>
+      <w:r>
+        <w:t xml:space="preserve"> иначе переход выполняется с вероятностью которая убывает с ростом разности и уменьшением температуры. </w:t>
       </w:r>
     </w:p>
     <w:p>
@@ -2757,7 +3147,15 @@
     </w:p>
     <w:p>
       <w:r>
-        <w:t xml:space="preserve">Место генов в хромосоме называют локусом. Функциональное назначение генов называют аллеям ?  Совокупность генов называют генотипом.  </w:t>
+        <w:t xml:space="preserve">Место генов в хромосоме называют локусом. Функциональное назначение генов называют </w:t>
+      </w:r>
+      <w:proofErr w:type="gramStart"/>
+      <w:r>
+        <w:t>аллеям ?</w:t>
+      </w:r>
+      <w:proofErr w:type="gramEnd"/>
+      <w:r>
+        <w:t xml:space="preserve">  Совокупность генов называют генотипом.  </w:t>
       </w:r>
     </w:p>
     <w:p/>
@@ -2884,7 +3282,15 @@
     </w:p>
     <w:p>
       <w:r>
-        <w:t xml:space="preserve">- оператор мутации реализующий случайные явления одного или нескольких видов хромосом. </w:t>
+        <w:t xml:space="preserve">- оператор </w:t>
+      </w:r>
+      <w:proofErr w:type="gramStart"/>
+      <w:r>
+        <w:t>мутации</w:t>
+      </w:r>
+      <w:proofErr w:type="gramEnd"/>
+      <w:r>
+        <w:t xml:space="preserve"> реализующий случайные явления одного или нескольких видов хромосом. </w:t>
       </w:r>
     </w:p>
     <w:p>
@@ -2902,7 +3308,23 @@
     </w:p>
     <w:p>
       <w:r>
-        <w:t xml:space="preserve">Простейший случай промежуточной и текущей популяции? Рассмотренные операторы имеют число параметров которые могут изменять свои значения в процессе вычисления либо в зависимости от значения функции или числа поколения. Такие операторы называют неравномерными или адаптивными. Для всех ЭА остро стоит вопрос сходимости ответ на который дает теорема. </w:t>
+        <w:t xml:space="preserve">Простейший случай промежуточной и текущей популяции? Рассмотренные операторы имеют число </w:t>
+      </w:r>
+      <w:proofErr w:type="gramStart"/>
+      <w:r>
+        <w:t>параметров</w:t>
+      </w:r>
+      <w:proofErr w:type="gramEnd"/>
+      <w:r>
+        <w:t xml:space="preserve"> которые могут изменять свои значения в процессе вычисления либо в зависимости от значения функции или числа поколения. Такие операторы называют неравномерными или адаптивными. Для всех ЭА остро стоит вопрос сходимости </w:t>
+      </w:r>
+      <w:proofErr w:type="gramStart"/>
+      <w:r>
+        <w:t>ответ</w:t>
+      </w:r>
+      <w:proofErr w:type="gramEnd"/>
+      <w:r>
+        <w:t xml:space="preserve"> на который дает теорема. </w:t>
       </w:r>
     </w:p>
     <w:p>
@@ -3027,7 +3449,28 @@
     </w:p>
     <w:p>
       <w:r>
-        <w:t xml:space="preserve">При решении задач кодирования непрерывном пространстве  ольное кодирование  поэтому разработаны вещественное кодирование когда гены хромосом что напрямую представляют в виде вещественных чисел. Такой вид кодирования требует использование специальных генетических операторов а алгоритм вещественного кодирования носит называние. </w:t>
+        <w:t xml:space="preserve">При решении задач кодирования непрерывном </w:t>
+      </w:r>
+      <w:proofErr w:type="gramStart"/>
+      <w:r>
+        <w:t xml:space="preserve">пространстве  </w:t>
+      </w:r>
+      <w:proofErr w:type="spellStart"/>
+      <w:r>
+        <w:t>ольное</w:t>
+      </w:r>
+      <w:proofErr w:type="spellEnd"/>
+      <w:proofErr w:type="gramEnd"/>
+      <w:r>
+        <w:t xml:space="preserve"> кодирование  поэтому разработаны вещественное кодирование когда гены хромосом что напрямую представляют в виде вещественных чисел. Такой вид кодирования требует использование специальных генетических </w:t>
+      </w:r>
+      <w:proofErr w:type="gramStart"/>
+      <w:r>
+        <w:t>операторов</w:t>
+      </w:r>
+      <w:proofErr w:type="gramEnd"/>
+      <w:r>
+        <w:t xml:space="preserve"> а алгоритм вещественного кодирования носит называние. </w:t>
       </w:r>
     </w:p>
     <w:p>
@@ -3100,13 +3543,29 @@
     <w:p/>
     <w:p>
       <w:r>
-        <w:t>1 класс - операторы управления операцией делят на две группы: операторы учитывающие только приспособленность особей и операторы учитывающие только признак не услышал</w:t>
+        <w:t xml:space="preserve">1 класс - операторы управления операцией делят на две группы: </w:t>
+      </w:r>
+      <w:proofErr w:type="gramStart"/>
+      <w:r>
+        <w:t>операторы</w:t>
+      </w:r>
+      <w:proofErr w:type="gramEnd"/>
+      <w:r>
+        <w:t xml:space="preserve"> учитывающие только приспособленность особей и операторы учитывающие только признак не услышал</w:t>
       </w:r>
     </w:p>
     <w:p/>
     <w:p>
       <w:r>
-        <w:t>1 группа (на основе приспособленности) выделяют следующие методы: 1 - метод рулетки он носит пропорционального отбора является простейшим из методов в случае его использования вероятность пси итая отбора особи определяется в соответствии с соотношением</w:t>
+        <w:t xml:space="preserve">1 группа (на основе приспособленности) выделяют следующие методы: 1 - метод рулетки он носит пропорционального отбора является простейшим из методов в случае его использования вероятность пси </w:t>
+      </w:r>
+      <w:proofErr w:type="spellStart"/>
+      <w:r>
+        <w:t>итая</w:t>
+      </w:r>
+      <w:proofErr w:type="spellEnd"/>
+      <w:r>
+        <w:t xml:space="preserve"> отбора особи определяется в соответствии с соотношением</w:t>
       </w:r>
     </w:p>
     <w:p>
@@ -3177,24 +3636,69 @@
     </w:p>
     <w:p>
       <w:r>
-        <w:t>3) помещаем особь si в промежуточную популяцию s’</w:t>
-      </w:r>
-    </w:p>
-    <w:p>
-      <w:r>
-        <w:t>Если в s’ сформировано кра иначе переход к шагу 2</w:t>
-      </w:r>
-    </w:p>
-    <w:p>
-      <w:r>
-        <w:t>Недостатком метода рулетки является тот факт что особью с низкой приспособленностью</w:t>
+        <w:t xml:space="preserve">3) помещаем особь </w:t>
+      </w:r>
+      <w:proofErr w:type="spellStart"/>
+      <w:r>
+        <w:t>si</w:t>
+      </w:r>
+      <w:proofErr w:type="spellEnd"/>
+      <w:r>
+        <w:t xml:space="preserve"> в промежуточную популяцию s’</w:t>
+      </w:r>
+    </w:p>
+    <w:p>
+      <w:r>
+        <w:t xml:space="preserve">Если в s’ сформировано </w:t>
+      </w:r>
+      <w:proofErr w:type="spellStart"/>
+      <w:r>
+        <w:t>кра</w:t>
+      </w:r>
+      <w:proofErr w:type="spellEnd"/>
+      <w:r>
+        <w:t xml:space="preserve"> иначе переход к шагу 2</w:t>
+      </w:r>
+    </w:p>
+    <w:p>
+      <w:r>
+        <w:t xml:space="preserve">Недостатком метода рулетки является тот </w:t>
+      </w:r>
+      <w:proofErr w:type="gramStart"/>
+      <w:r>
+        <w:t>факт</w:t>
+      </w:r>
+      <w:proofErr w:type="gramEnd"/>
+      <w:r>
+        <w:t xml:space="preserve"> что особью с низкой приспособленностью</w:t>
       </w:r>
     </w:p>
     <w:p/>
     <w:p>
       <w:r>
-        <w:t>Развитием метода рулетки является метод пропорционального отбора с остатком. Данный метод основан на вычислении отношения от πsi до шзфотзьуш. Средней не слышно нихууууууууяяяя</w:t>
-      </w:r>
+        <w:t>Развитием метода рулетки является метод пропорционального отбора с остатком. Данный метод основан на вычислении отношения от π</w:t>
+      </w:r>
+      <w:proofErr w:type="spellStart"/>
+      <w:r>
+        <w:t>si</w:t>
+      </w:r>
+      <w:proofErr w:type="spellEnd"/>
+      <w:r>
+        <w:t xml:space="preserve"> до </w:t>
+      </w:r>
+      <w:proofErr w:type="spellStart"/>
+      <w:r>
+        <w:t>шзфотзьуш</w:t>
+      </w:r>
+      <w:proofErr w:type="spellEnd"/>
+      <w:r>
+        <w:t xml:space="preserve">. Средней не слышно </w:t>
+      </w:r>
+      <w:proofErr w:type="spellStart"/>
+      <w:r>
+        <w:t>нихууууууууяяяя</w:t>
+      </w:r>
+      <w:proofErr w:type="spellEnd"/>
     </w:p>
     <w:p>
       <w:r>
@@ -3253,19 +3757,75 @@
     </w:p>
     <w:p>
       <w:r>
-        <w:t>Третий метод является методом поващотвщ. Метод статистического отбора. Отбор особей осуществляется пропорционально. Как будут выбраны</w:t>
+        <w:t xml:space="preserve">Третий метод является методом </w:t>
+      </w:r>
+      <w:proofErr w:type="spellStart"/>
+      <w:r>
+        <w:t>поващотвщ</w:t>
+      </w:r>
+      <w:proofErr w:type="spellEnd"/>
+      <w:r>
+        <w:t>. Метод статистического отбора. Отбор особей осуществляется пропорционально. Как будут выбраны</w:t>
       </w:r>
     </w:p>
     <w:p/>
     <w:p>
       <w:r>
-        <w:t xml:space="preserve">Наиболее часто используемый метод - метод турнирного отбора. Предполагается что на основе текущей популяции случайно формируется некоторое число групп. В каждой группе выбирается особь с наибольшей приспособленностью в которой. Размер группы будет меняться в процессе турнира. Величина n (размер турнира) задает давление селекции, то есть по сути эффективность поиска. Для простоты записи условимся что число особей. В начальной популяции. Каждая из групп для каждой особи. Здесь же включаем выбор особей а дальше 1,2, n проход. </w:t>
+        <w:t xml:space="preserve">Наиболее часто используемый метод - метод турнирного отбора. </w:t>
+      </w:r>
+      <w:proofErr w:type="gramStart"/>
+      <w:r>
+        <w:t>Предполагается</w:t>
+      </w:r>
+      <w:proofErr w:type="gramEnd"/>
+      <w:r>
+        <w:t xml:space="preserve"> что на основе текущей популяции случайно формируется некоторое число групп. В каждой группе выбирается </w:t>
+      </w:r>
+      <w:proofErr w:type="gramStart"/>
+      <w:r>
+        <w:t>особь с наибольшей приспособленностью</w:t>
+      </w:r>
+      <w:proofErr w:type="gramEnd"/>
+      <w:r>
+        <w:t xml:space="preserve"> в которой. Размер группы будет меняться в процессе турнира. Величина n (размер турнира) задает давление селекции, </w:t>
+      </w:r>
+      <w:proofErr w:type="gramStart"/>
+      <w:r>
+        <w:t>то есть по сути</w:t>
+      </w:r>
+      <w:proofErr w:type="gramEnd"/>
+      <w:r>
+        <w:t xml:space="preserve"> эффективность поиска. Для простоты записи условимся что число особей. В начальной популяции. Каждая из групп для каждой особи. Здесь же включаем выбор </w:t>
+      </w:r>
+      <w:proofErr w:type="gramStart"/>
+      <w:r>
+        <w:t>особей</w:t>
+      </w:r>
+      <w:proofErr w:type="gramEnd"/>
+      <w:r>
+        <w:t xml:space="preserve"> а дальше 1,2, n проход. </w:t>
       </w:r>
     </w:p>
     <w:p/>
     <w:p>
       <w:r>
-        <w:t>5 метод. Метод рангового отбора. Его суть заключается в том, что число копий особей включенных в некоторой заданной величиной под которой понимается функция ранга этой особи. Рангом называется номер этой особи в списке отсортированном по возрастанию приспособленности. Схему рангового отбора можно представить следующей последовательностью шагов:</w:t>
+        <w:t xml:space="preserve">5 метод. Метод рангового отбора. Его суть заключается в том, что число копий </w:t>
+      </w:r>
+      <w:proofErr w:type="gramStart"/>
+      <w:r>
+        <w:t>особей</w:t>
+      </w:r>
+      <w:proofErr w:type="gramEnd"/>
+      <w:r>
+        <w:t xml:space="preserve"> включенных в некоторой заданной величиной под которой понимается функция ранга этой особи. Рангом называется номер этой особи </w:t>
+      </w:r>
+      <w:proofErr w:type="gramStart"/>
+      <w:r>
+        <w:t>в списке</w:t>
+      </w:r>
+      <w:proofErr w:type="gramEnd"/>
+      <w:r>
+        <w:t xml:space="preserve"> отсортированном по возрастанию приспособленности. Схему рангового отбора можно представить следующей последовательностью шагов:</w:t>
       </w:r>
     </w:p>
     <w:p>
@@ -3276,7 +3836,15 @@
         </w:numPr>
       </w:pPr>
       <w:r>
-        <w:t xml:space="preserve">вычисляем фи от si </w:t>
+        <w:t xml:space="preserve">вычисляем фи от </w:t>
+      </w:r>
+      <w:proofErr w:type="spellStart"/>
+      <w:r>
+        <w:t>si</w:t>
+      </w:r>
+      <w:proofErr w:type="spellEnd"/>
+      <w:r>
+        <w:t xml:space="preserve"> </w:t>
       </w:r>
     </w:p>
     <w:p>
@@ -3298,8 +3866,21 @@
         </w:numPr>
       </w:pPr>
       <w:r>
-        <w:t>присваиваем особи i житое рангу жи</w:t>
-      </w:r>
+        <w:t xml:space="preserve">присваиваем особи i </w:t>
+      </w:r>
+      <w:proofErr w:type="spellStart"/>
+      <w:r>
+        <w:t>житое</w:t>
+      </w:r>
+      <w:proofErr w:type="spellEnd"/>
+      <w:r>
+        <w:t xml:space="preserve"> рангу </w:t>
+      </w:r>
+      <w:proofErr w:type="spellStart"/>
+      <w:r>
+        <w:t>жи</w:t>
+      </w:r>
+      <w:proofErr w:type="spellEnd"/>
     </w:p>
     <w:p>
       <w:pPr>
@@ -3309,7 +3890,15 @@
         </w:numPr>
       </w:pPr>
       <w:r>
-        <w:t xml:space="preserve">ставим в соответствие некоторую вероятность? имеющую включение особей в промежуточную популяцию, то есть при житая некоторая убывающая функция своего аргумента. В качестве функции можно взять, например, линейную функцию следующего вида </w:t>
+        <w:t xml:space="preserve">ставим в соответствие некоторую вероятность? имеющую включение особей в промежуточную популяцию, то есть при </w:t>
+      </w:r>
+      <w:proofErr w:type="spellStart"/>
+      <w:r>
+        <w:t>житая</w:t>
+      </w:r>
+      <w:proofErr w:type="spellEnd"/>
+      <w:r>
+        <w:t xml:space="preserve"> некоторая убывающая функция своего аргумента. В качестве функции можно взять, например, линейную функцию следующего вида </w:t>
       </w:r>
     </w:p>
     <w:p>
@@ -3324,7 +3913,15 @@
     </w:p>
     <w:p>
       <w:r>
-        <w:t>Гарантия сохранения популяции начинается быстрая стагнация. 90% достигается другими методами отбора. Достоинства в том что элитные (с высокой точностью) решения не пропадут в процессе поиска</w:t>
+        <w:t xml:space="preserve">Гарантия сохранения популяции начинается быстрая стагнация. 90% достигается другими методами отбора. Достоинства в </w:t>
+      </w:r>
+      <w:proofErr w:type="gramStart"/>
+      <w:r>
+        <w:t>том</w:t>
+      </w:r>
+      <w:proofErr w:type="gramEnd"/>
+      <w:r>
+        <w:t xml:space="preserve"> что элитные (с высокой точностью) решения не пропадут в процессе поиска</w:t>
       </w:r>
     </w:p>
     <w:p>
@@ -3340,7 +3937,20 @@
     </w:p>
     <w:p>
       <w:r>
-        <w:t xml:space="preserve">Где ро Вычисляется ее приспособленностью </w:t>
+        <w:t xml:space="preserve">Где </w:t>
+      </w:r>
+      <w:proofErr w:type="spellStart"/>
+      <w:proofErr w:type="gramStart"/>
+      <w:r>
+        <w:t>ро</w:t>
+      </w:r>
+      <w:proofErr w:type="spellEnd"/>
+      <w:r>
+        <w:t xml:space="preserve"> Вычисляется</w:t>
+      </w:r>
+      <w:proofErr w:type="gramEnd"/>
+      <w:r>
+        <w:t xml:space="preserve"> ее приспособленностью </w:t>
       </w:r>
     </w:p>
     <w:p>
@@ -3350,17 +3960,41 @@
     </w:p>
     <w:p>
       <w:r>
-        <w:t>3) помещаем особь si в промежуточную популяцию s’</w:t>
-      </w:r>
-    </w:p>
-    <w:p>
-      <w:r>
-        <w:t>Если в s’ сформировано кра иначе переход к шагу 2</w:t>
-      </w:r>
-    </w:p>
-    <w:p>
-      <w:r>
-        <w:t xml:space="preserve">Недостатком метода рулетки является тот факт что особью с низкой приспособленностью </w:t>
+        <w:t xml:space="preserve">3) помещаем особь </w:t>
+      </w:r>
+      <w:proofErr w:type="spellStart"/>
+      <w:r>
+        <w:t>si</w:t>
+      </w:r>
+      <w:proofErr w:type="spellEnd"/>
+      <w:r>
+        <w:t xml:space="preserve"> в промежуточную популяцию s’</w:t>
+      </w:r>
+    </w:p>
+    <w:p>
+      <w:r>
+        <w:t xml:space="preserve">Если в s’ сформировано </w:t>
+      </w:r>
+      <w:proofErr w:type="spellStart"/>
+      <w:r>
+        <w:t>кра</w:t>
+      </w:r>
+      <w:proofErr w:type="spellEnd"/>
+      <w:r>
+        <w:t xml:space="preserve"> иначе переход к шагу 2</w:t>
+      </w:r>
+    </w:p>
+    <w:p>
+      <w:r>
+        <w:t xml:space="preserve">Недостатком метода рулетки является тот </w:t>
+      </w:r>
+      <w:proofErr w:type="gramStart"/>
+      <w:r>
+        <w:t>факт</w:t>
+      </w:r>
+      <w:proofErr w:type="gramEnd"/>
+      <w:r>
+        <w:t xml:space="preserve"> что особью с низкой приспособленностью </w:t>
       </w:r>
     </w:p>
     <w:p>
@@ -3381,12 +4015,28 @@
     </w:p>
     <w:p>
       <w:r>
-        <w:t xml:space="preserve">Селекцию применяют по следующему правилу: вероятность отбора наименее присмособленных особей убывает с уменьшением числа поколений </w:t>
-      </w:r>
-    </w:p>
-    <w:p>
-      <w:r>
-        <w:t>Вопросы от Ахмеда позже чем лекция</w:t>
+        <w:t xml:space="preserve">Селекцию применяют по следующему правилу: вероятность отбора наименее </w:t>
+      </w:r>
+      <w:proofErr w:type="spellStart"/>
+      <w:r>
+        <w:t>присмособленных</w:t>
+      </w:r>
+      <w:proofErr w:type="spellEnd"/>
+      <w:r>
+        <w:t xml:space="preserve"> особей убывает с уменьшением числа поколений </w:t>
+      </w:r>
+    </w:p>
+    <w:p>
+      <w:r>
+        <w:t xml:space="preserve">Вопросы от Ахмеда </w:t>
+      </w:r>
+      <w:proofErr w:type="gramStart"/>
+      <w:r>
+        <w:t>позже</w:t>
+      </w:r>
+      <w:proofErr w:type="gramEnd"/>
+      <w:r>
+        <w:t xml:space="preserve"> чем лекция</w:t>
       </w:r>
     </w:p>
     <w:p/>
@@ -3402,7 +4052,15 @@
     </w:p>
     <w:p>
       <w:r>
-        <w:t xml:space="preserve">Второй шаг выбираем методом рулетки первую особь родительсткой пары и аналогично вторую особь родительской пары </w:t>
+        <w:t xml:space="preserve">Второй шаг выбираем методом рулетки первую особь </w:t>
+      </w:r>
+      <w:proofErr w:type="spellStart"/>
+      <w:r>
+        <w:t>родительсткой</w:t>
+      </w:r>
+      <w:proofErr w:type="spellEnd"/>
+      <w:r>
+        <w:t xml:space="preserve"> пары и аналогично вторую особь родительской пары </w:t>
       </w:r>
     </w:p>
     <w:p/>
@@ -3413,41 +4071,61 @@
     </w:p>
     <w:p>
       <w:r>
-        <w:t>Что пару образует не менее среднего размера приспособленности по популяции. Все особи удовлетворяющие данному образуют пары</w:t>
-      </w:r>
-    </w:p>
-    <w:p>
-      <w:r>
-        <w:t>1 для каждой особи si вычисляется значение ее приспособленности фи от с итая</w:t>
-      </w:r>
-    </w:p>
-    <w:p>
-      <w:pPr>
-        <w:rPr>
-          <w:lang w:val="en-US"/>
-        </w:rPr>
-      </w:pPr>
+        <w:t xml:space="preserve">Что пару образует не менее среднего размера приспособленности по популяции. </w:t>
+      </w:r>
+      <w:proofErr w:type="gramStart"/>
+      <w:r>
+        <w:t>Все особи</w:t>
+      </w:r>
+      <w:proofErr w:type="gramEnd"/>
+      <w:r>
+        <w:t xml:space="preserve"> удовлетворяющие данному образуют пары</w:t>
+      </w:r>
+    </w:p>
+    <w:p>
+      <w:r>
+        <w:t xml:space="preserve">1 для каждой особи </w:t>
+      </w:r>
+      <w:proofErr w:type="spellStart"/>
+      <w:r>
+        <w:t>si</w:t>
+      </w:r>
+      <w:proofErr w:type="spellEnd"/>
+      <w:r>
+        <w:t xml:space="preserve"> вычисляется значение ее приспособленности фи от с </w:t>
+      </w:r>
+      <w:proofErr w:type="spellStart"/>
+      <w:r>
+        <w:t>итая</w:t>
+      </w:r>
+      <w:proofErr w:type="spellEnd"/>
+    </w:p>
+    <w:p>
       <w:r>
         <w:t xml:space="preserve">2 определяем  </w:t>
       </w:r>
     </w:p>
-    <w:p>
-      <w:pPr>
-        <w:rPr>
-          <w:lang w:val="en-US"/>
-        </w:rPr>
-      </w:pPr>
-    </w:p>
-    <w:p>
-      <w:pPr>
-        <w:rPr>
-          <w:lang w:val="en-US"/>
-        </w:rPr>
-      </w:pPr>
-    </w:p>
-    <w:p>
-      <w:r>
-        <w:t xml:space="preserve">Инбридинг представляет собой метод селекции в котором первую особь родительской пары выбирают из   а в качестве второй с большей вероятностью выбирается особь той же популяции, генотип которой в некотором смысле наиболее близок к генотипу первой особи. В качестве меры близости используется гибридовая формула. </w:t>
+    <w:p/>
+    <w:p/>
+    <w:p>
+      <w:r>
+        <w:t xml:space="preserve">Инбридинг представляет собой метод </w:t>
+      </w:r>
+      <w:proofErr w:type="gramStart"/>
+      <w:r>
+        <w:t>селекции</w:t>
+      </w:r>
+      <w:proofErr w:type="gramEnd"/>
+      <w:r>
+        <w:t xml:space="preserve"> в котором первую особь родительской пары выбирают из   а в качестве второй с большей вероятностью выбирается особь той же популяции, генотип которой в некотором смысле наиболее близок к генотипу первой особи. В качестве меры близости используется </w:t>
+      </w:r>
+      <w:proofErr w:type="spellStart"/>
+      <w:r>
+        <w:t>гибридовая</w:t>
+      </w:r>
+      <w:proofErr w:type="spellEnd"/>
+      <w:r>
+        <w:t xml:space="preserve"> формула. </w:t>
       </w:r>
       <w:r>
         <w:rPr>
@@ -3463,19 +4141,43 @@
     <w:p>
       <w:r>
         <w:tab/>
-        <w:t>1) по схеме метода паннексии выбираем из популяции первую особь родительской пары</w:t>
+        <w:t xml:space="preserve">1) по схеме метода </w:t>
+      </w:r>
+      <w:proofErr w:type="spellStart"/>
+      <w:r>
+        <w:t>паннексии</w:t>
+      </w:r>
+      <w:proofErr w:type="spellEnd"/>
+      <w:r>
+        <w:t xml:space="preserve"> выбираем из популяции первую особь родительской пары</w:t>
       </w:r>
     </w:p>
     <w:p>
       <w:r>
         <w:tab/>
-        <w:t>2) вычисляем расстояние (ро) от данной особи до всех особей в популяции</w:t>
+        <w:t>2) вычисляем расстояние (</w:t>
+      </w:r>
+      <w:proofErr w:type="spellStart"/>
+      <w:r>
+        <w:t>ро</w:t>
+      </w:r>
+      <w:proofErr w:type="spellEnd"/>
+      <w:r>
+        <w:t>) от данной особи до всех особей в популяции</w:t>
       </w:r>
     </w:p>
     <w:p>
       <w:r>
         <w:tab/>
-        <w:t>3) ставим в соответствие каждой из особей вероятность пропорциональную величине близости (ро)</w:t>
+        <w:t>3) ставим в соответствие каждой из особей вероятность пропорциональную величине близости (</w:t>
+      </w:r>
+      <w:proofErr w:type="spellStart"/>
+      <w:r>
+        <w:t>ро</w:t>
+      </w:r>
+      <w:proofErr w:type="spellEnd"/>
+      <w:r>
+        <w:t>)</w:t>
       </w:r>
     </w:p>
     <w:p>
@@ -3492,7 +4194,39 @@
     <w:p>
       <w:r>
         <w:lastRenderedPageBreak/>
-        <w:t>Аутбридинг предполагает выбор первой особи родительской пары по схема паннекксии, а в качестве второй с большей вероятностью выбирается особь которая в смысле используемой меры близости генотипов наиболее далека от первой. Схема метода аутбридинга соответствует ранее просмотренной за исключением третьего шага, где каждой из особей ставится в соответствие вероятность обратная пропорциональная величине (ро). То есть чем ближе особь тем меньше вероятность ее выбора. Аутбридинг предупреждает преждевременную сходимость, увеличивает ширину поиска, то есть увеличивает разнообразие. Оба метода можно модернизировать если в качестве меры близости если в качестве критерия использовать</w:t>
+        <w:t xml:space="preserve">Аутбридинг предполагает выбор первой особи родительской пары </w:t>
+      </w:r>
+      <w:proofErr w:type="gramStart"/>
+      <w:r>
+        <w:t>по схема</w:t>
+      </w:r>
+      <w:proofErr w:type="gramEnd"/>
+      <w:r>
+        <w:t xml:space="preserve"> </w:t>
+      </w:r>
+      <w:proofErr w:type="spellStart"/>
+      <w:r>
+        <w:t>паннекксии</w:t>
+      </w:r>
+      <w:proofErr w:type="spellEnd"/>
+      <w:r>
+        <w:t>, а в качестве второй с большей вероятностью выбирается особь которая в смысле используемой меры близости генотипов наиболее далека от первой. Схема метода аутбридинга соответствует ранее просмотренной за исключением третьего шага, где каждой из особей ставится в соответствие вероятность обратная пропорциональная величине (</w:t>
+      </w:r>
+      <w:proofErr w:type="spellStart"/>
+      <w:r>
+        <w:t>ро</w:t>
+      </w:r>
+      <w:proofErr w:type="spellEnd"/>
+      <w:r>
+        <w:t xml:space="preserve">). То есть чем ближе </w:t>
+      </w:r>
+      <w:proofErr w:type="gramStart"/>
+      <w:r>
+        <w:t>особь</w:t>
+      </w:r>
+      <w:proofErr w:type="gramEnd"/>
+      <w:r>
+        <w:t xml:space="preserve"> тем меньше вероятность ее выбора. Аутбридинг предупреждает преждевременную сходимость, увеличивает ширину поиска, то есть увеличивает разнообразие. Оба метода можно модернизировать если в качестве меры близости если в качестве критерия использовать</w:t>
       </w:r>
       <w:r>
         <w:rPr>
@@ -3560,7 +4294,15 @@
     <w:p/>
     <w:p>
       <w:r>
-        <w:t>Пусть имеется две хромосомы c1 и с2, выбранные одним из методов селекции (например инбридингом) предполагается что решение близки друг к другу.</w:t>
+        <w:t xml:space="preserve">Пусть имеется две хромосомы c1 и с2, выбранные одним из методов селекции (например инбридингом) </w:t>
+      </w:r>
+      <w:proofErr w:type="gramStart"/>
+      <w:r>
+        <w:t>предполагается</w:t>
+      </w:r>
+      <w:proofErr w:type="gramEnd"/>
+      <w:r>
+        <w:t xml:space="preserve"> что решение близки друг к другу.</w:t>
       </w:r>
       <w:r>
         <w:rPr>
@@ -3892,7 +4634,15 @@
     </w:p>
     <w:p>
       <w:r>
-        <w:t>В качестве оператора мутации используется случайная, где ген подлежащий изменению получает хуй</w:t>
+        <w:t xml:space="preserve">В качестве оператора мутации используется случайная, где </w:t>
+      </w:r>
+      <w:proofErr w:type="gramStart"/>
+      <w:r>
+        <w:t>ген</w:t>
+      </w:r>
+      <w:proofErr w:type="gramEnd"/>
+      <w:r>
+        <w:t xml:space="preserve"> подлежащий изменению получает хуй</w:t>
       </w:r>
     </w:p>
     <w:p/>
@@ -3900,7 +4650,15 @@
     <w:p>
       <w:r>
         <w:lastRenderedPageBreak/>
-        <w:t xml:space="preserve">Рубрика личные рекомендации от полупановой наиболее часто используется </w:t>
+        <w:t xml:space="preserve">Рубрика личные рекомендации от </w:t>
+      </w:r>
+      <w:proofErr w:type="spellStart"/>
+      <w:r>
+        <w:t>полупановой</w:t>
+      </w:r>
+      <w:proofErr w:type="spellEnd"/>
+      <w:r>
+        <w:t xml:space="preserve"> наиболее часто используется </w:t>
       </w:r>
     </w:p>
     <w:p>
@@ -3917,13 +4675,24 @@
     </w:p>
     <w:p/>
     <w:p>
-      <w:pPr>
-        <w:rPr>
-          <w:lang w:val="en-US"/>
-        </w:rPr>
-      </w:pPr>
-      <w:r>
-        <w:t>В основе оптимизации роя частиц используется поведенческая, социальная модель толпы. Алгоритм представлен НИХУЯ НЕ СЛЫШНО БЛЯТЬ. Цель развитие – обнаружение базовых принципов благодаря которым птицы меняют направление своего движения синхронно двигаясь как единое целое. На сегодняшний момент концепция роя частиц по своей эффективности может составить конкуренцию лучшим модификациям генетическим алгоритмам. В каноническом алгоритме роя частиц предложенном в 1995 году при определении следующего положения частицы учитывалась информация о ее соседе, данные частицы на той итерации на которой этой частице соответствовало наилучшее значение фитнес функции. Модификация алгоритма для роя частиц используются частности значения фитнес функции соответствующей всем значениям популяции. Рассмотрим канонический алгоритм роя частиц…</w:t>
+      <w:r>
+        <w:t xml:space="preserve">В основе оптимизации роя частиц используется поведенческая, социальная модель толпы. Алгоритм представлен НИХУЯ НЕ СЛЫШНО БЛЯТЬ. Цель развитие – обнаружение </w:t>
+      </w:r>
+      <w:proofErr w:type="gramStart"/>
+      <w:r>
+        <w:t>базовых принципов</w:t>
+      </w:r>
+      <w:proofErr w:type="gramEnd"/>
+      <w:r>
+        <w:t xml:space="preserve"> благодаря которым птицы меняют направление своего движения синхронно двигаясь как единое целое. На сегодняшний момент концепция роя частиц по своей эффективности может составить конкуренцию лучшим модификациям генетическим алгоритмам. В каноническом алгоритме роя </w:t>
+      </w:r>
+      <w:proofErr w:type="gramStart"/>
+      <w:r>
+        <w:t>частиц</w:t>
+      </w:r>
+      <w:proofErr w:type="gramEnd"/>
+      <w:r>
+        <w:t xml:space="preserve"> предложенном в 1995 году при определении следующего положения частицы учитывалась информация о ее соседе, данные частицы на той итерации на которой этой частице соответствовало наилучшее значение фитнес функции. Модификация алгоритма для роя частиц используются частности значения фитнес функции соответствующей всем значениям популяции. Рассмотрим канонический алгоритм роя частиц…</w:t>
       </w:r>
     </w:p>
     <w:p>
@@ -3931,25 +4700,436 @@
         <w:pBdr>
           <w:bottom w:val="single" w:sz="12" w:space="1" w:color="auto"/>
         </w:pBdr>
+      </w:pPr>
+    </w:p>
+    <w:p>
+      <w:pPr>
+        <w:spacing w:line="240" w:lineRule="auto"/>
+      </w:pPr>
+    </w:p>
+    <w:p>
+      <w:pPr>
+        <w:spacing w:line="240" w:lineRule="auto"/>
+      </w:pPr>
+      <w:proofErr w:type="gramStart"/>
+      <w:r>
+        <w:t xml:space="preserve">Частица  </w:t>
+      </w:r>
+      <w:proofErr w:type="spellStart"/>
+      <w:r>
+        <w:t>si</w:t>
+      </w:r>
+      <w:proofErr w:type="spellEnd"/>
+      <w:proofErr w:type="gramEnd"/>
+      <w:r>
+        <w:t xml:space="preserve"> </w:t>
+      </w:r>
+      <w:proofErr w:type="spellStart"/>
+      <w:r>
+        <w:t>xi</w:t>
+      </w:r>
+      <w:proofErr w:type="spellEnd"/>
+      <w:r>
+        <w:t xml:space="preserve"> с двумя координаты частицы выполняется только после определения текущих </w:t>
+      </w:r>
+      <w:proofErr w:type="spellStart"/>
+      <w:r>
+        <w:t>прирощений</w:t>
+      </w:r>
+      <w:proofErr w:type="spellEnd"/>
+      <w:r>
+        <w:t xml:space="preserve"> </w:t>
+      </w:r>
+      <w:proofErr w:type="spellStart"/>
+      <w:r>
+        <w:t>vi</w:t>
+      </w:r>
+      <w:proofErr w:type="spellEnd"/>
+      <w:r>
+        <w:t xml:space="preserve"> к координатам всех частиц в рой (|s|) </w:t>
+      </w:r>
+    </w:p>
+    <w:p>
+      <w:pPr>
+        <w:spacing w:line="240" w:lineRule="auto"/>
+      </w:pPr>
+      <w:r>
+        <w:t>По асинхронной схеме, когда расчет новых координат частиц производится до завершения указанных вычислений</w:t>
+      </w:r>
+    </w:p>
+    <w:p>
+      <w:pPr>
+        <w:spacing w:line="240" w:lineRule="auto"/>
+      </w:pPr>
+      <w:r>
+        <w:t xml:space="preserve">Первое слагаемое в расчете вектора скорости обозначим как v с верхним индексом i. Второе слагаемое v с верхним </w:t>
+      </w:r>
+    </w:p>
+    <w:p>
+      <w:pPr>
+        <w:spacing w:line="240" w:lineRule="auto"/>
+      </w:pPr>
+    </w:p>
+    <w:p>
+      <w:pPr>
+        <w:spacing w:line="240" w:lineRule="auto"/>
+      </w:pPr>
+      <w:r>
+        <w:t xml:space="preserve">Второе слагаемое </w:t>
+      </w:r>
+      <w:proofErr w:type="spellStart"/>
+      <w:r>
+        <w:t>pi</w:t>
+      </w:r>
+      <w:proofErr w:type="spellEnd"/>
+      <w:r>
+        <w:t xml:space="preserve"> с верхним индексом t называют когнитивной компонентной частиц так как эта компонента формализует частицу тенденции </w:t>
+      </w:r>
+      <w:proofErr w:type="spellStart"/>
+      <w:r>
+        <w:t>si</w:t>
+      </w:r>
+      <w:proofErr w:type="spellEnd"/>
+      <w:r>
+        <w:t xml:space="preserve"> вернуться из текущего положения </w:t>
+      </w:r>
+      <w:proofErr w:type="spellStart"/>
+      <w:r>
+        <w:t>si</w:t>
+      </w:r>
+      <w:proofErr w:type="spellEnd"/>
+      <w:r>
+        <w:t xml:space="preserve"> в положении </w:t>
+      </w:r>
+      <w:proofErr w:type="spellStart"/>
+      <w:r>
+        <w:t>si</w:t>
+      </w:r>
+      <w:proofErr w:type="spellEnd"/>
+      <w:r>
+        <w:t xml:space="preserve">* соответствующее ее лучшему значению фитнесс функции. Эта компонента представляет собой случайный вектор, направленный из точки </w:t>
+      </w:r>
+      <w:proofErr w:type="spellStart"/>
+      <w:r>
+        <w:t>si</w:t>
+      </w:r>
+      <w:proofErr w:type="spellEnd"/>
+      <w:r>
+        <w:t xml:space="preserve"> в точку </w:t>
+      </w:r>
+      <w:proofErr w:type="spellStart"/>
+      <w:r>
+        <w:t>xi</w:t>
+      </w:r>
+      <w:proofErr w:type="spellEnd"/>
+      <w:r>
+        <w:t xml:space="preserve">* его длина пропорциональна. Данная компонента носит смысл функции памяти частиц о своем оптимальном положении. </w:t>
+      </w:r>
+    </w:p>
+    <w:p>
+      <w:pPr>
+        <w:spacing w:line="240" w:lineRule="auto"/>
+      </w:pPr>
+      <w:r>
+        <w:t xml:space="preserve">Третья </w:t>
+      </w:r>
+      <w:proofErr w:type="spellStart"/>
+      <w:r>
+        <w:t>состовляющая</w:t>
+      </w:r>
+      <w:proofErr w:type="spellEnd"/>
+      <w:r>
+        <w:t xml:space="preserve"> вектора скорости называется социальной </w:t>
+      </w:r>
+    </w:p>
+    <w:p>
+      <w:pPr>
+        <w:spacing w:line="240" w:lineRule="auto"/>
+      </w:pPr>
+    </w:p>
+    <w:p>
+      <w:pPr>
+        <w:spacing w:line="240" w:lineRule="auto"/>
+      </w:pPr>
+      <w:r>
+        <w:t xml:space="preserve">Аналогично когнитивной компоненте социальная представляет собой случайный вектор длиной пропорционально длине между точками </w:t>
+      </w:r>
+      <w:proofErr w:type="spellStart"/>
+      <w:r>
+        <w:t>xi</w:t>
+      </w:r>
+      <w:proofErr w:type="spellEnd"/>
+      <w:r>
+        <w:t xml:space="preserve">** и </w:t>
+      </w:r>
+      <w:proofErr w:type="spellStart"/>
+      <w:r>
+        <w:t>xi</w:t>
+      </w:r>
+      <w:proofErr w:type="spellEnd"/>
+      <w:r>
+        <w:t xml:space="preserve"> направленным. Социальная компонента представляет собой реализацию памяти частицы об оптимальном положении ее наиболее успешной соседней частицы.</w:t>
+      </w:r>
+    </w:p>
+    <w:p>
+      <w:pPr>
+        <w:spacing w:line="240" w:lineRule="auto"/>
+      </w:pPr>
+      <w:r>
+        <w:t xml:space="preserve">Параметр б </w:t>
+      </w:r>
+      <w:proofErr w:type="spellStart"/>
+      <w:r>
+        <w:t>итое</w:t>
+      </w:r>
+      <w:proofErr w:type="spellEnd"/>
+      <w:r>
+        <w:t xml:space="preserve"> определяющий инерционных частиц выбирается как:</w:t>
+      </w:r>
+    </w:p>
+    <w:p>
+      <w:pPr>
+        <w:spacing w:line="240" w:lineRule="auto"/>
+      </w:pPr>
+      <w:r>
+        <w:lastRenderedPageBreak/>
+        <w:t xml:space="preserve">При б </w:t>
+      </w:r>
+      <w:proofErr w:type="spellStart"/>
+      <w:r>
+        <w:t>итом</w:t>
+      </w:r>
+      <w:proofErr w:type="spellEnd"/>
+      <w:r>
+        <w:t xml:space="preserve"> большая и </w:t>
+      </w:r>
+      <w:proofErr w:type="gramStart"/>
+      <w:r>
+        <w:t>&lt;</w:t>
+      </w:r>
+      <w:r>
+        <w:t xml:space="preserve"> х</w:t>
+      </w:r>
+      <w:proofErr w:type="gramEnd"/>
+      <w:r>
+        <w:t xml:space="preserve"> движение частицы замедляется. Рекомендуемое значения </w:t>
+      </w:r>
+      <w:r>
         <w:rPr>
           <w:lang w:val="en-US"/>
         </w:rPr>
-      </w:pPr>
+        <w:t>bi</w:t>
+      </w:r>
+      <w:r>
+        <w:t xml:space="preserve"> при котором движение частице будет оптимальным = 0.7298 </w:t>
+      </w:r>
     </w:p>
     <w:p>
       <w:pPr>
         <w:spacing w:line="240" w:lineRule="auto"/>
+      </w:pPr>
+      <w:proofErr w:type="spellStart"/>
+      <w:r>
+        <w:t>Эксперементально</w:t>
+      </w:r>
+      <w:proofErr w:type="spellEnd"/>
+      <w:r>
+        <w:t xml:space="preserve"> </w:t>
+      </w:r>
+      <w:proofErr w:type="gramStart"/>
+      <w:r>
+        <w:t>установлено</w:t>
+      </w:r>
+      <w:proofErr w:type="gramEnd"/>
+      <w:r>
+        <w:t xml:space="preserve"> что в процессе оптимизации может быть эффективным уменьшение коэффициента </w:t>
+      </w:r>
+      <w:r>
         <w:rPr>
           <w:lang w:val="en-US"/>
         </w:rPr>
-      </w:pPr>
+        <w:t>bi</w:t>
+      </w:r>
+      <w:r>
+        <w:t xml:space="preserve"> </w:t>
+      </w:r>
+      <w:r>
+        <w:t xml:space="preserve">от 0.9 до 0.4 </w:t>
+      </w:r>
+      <w:proofErr w:type="spellStart"/>
+      <w:r>
+        <w:rPr>
+          <w:lang w:val="en-US"/>
+        </w:rPr>
+        <w:t>bI</w:t>
+      </w:r>
+      <w:proofErr w:type="spellEnd"/>
+      <w:r>
+        <w:t xml:space="preserve"> = [0.4;0.9]</w:t>
+      </w:r>
+      <w:r>
+        <w:t xml:space="preserve"> при этом большее значение этого параметра обеспечивают </w:t>
+      </w:r>
+      <w:proofErr w:type="spellStart"/>
+      <w:r>
+        <w:t>шировкий</w:t>
+      </w:r>
+      <w:proofErr w:type="spellEnd"/>
+      <w:r>
+        <w:t xml:space="preserve"> обзор пространства поиска а малый – локализацию оптимума функции. </w:t>
+      </w:r>
     </w:p>
     <w:p>
       <w:pPr>
         <w:spacing w:line="240" w:lineRule="auto"/>
       </w:pPr>
       <w:r>
-        <w:t xml:space="preserve">Частица  si xi с двумя координаты частицы выполняется только после определения текущих прирощений vi к координатам всех частиц в рой (|s|) </w:t>
+        <w:t xml:space="preserve">2. когнитивная и социальное. </w:t>
+      </w:r>
+      <w:r>
+        <w:rPr>
+          <w:lang w:val="en-US"/>
+        </w:rPr>
+        <w:t>b</w:t>
+      </w:r>
+      <w:r>
+        <w:t>_</w:t>
+      </w:r>
+      <w:r>
+        <w:rPr>
+          <w:lang w:val="en-US"/>
+        </w:rPr>
+        <w:t>c</w:t>
+      </w:r>
+      <w:r>
+        <w:t xml:space="preserve"> </w:t>
+      </w:r>
+      <w:r>
+        <w:rPr>
+          <w:lang w:val="en-US"/>
+        </w:rPr>
+        <w:t>b</w:t>
+      </w:r>
+      <w:r>
+        <w:t>_</w:t>
+      </w:r>
+      <w:r>
+        <w:rPr>
+          <w:lang w:val="en-US"/>
+        </w:rPr>
+        <w:t>s</w:t>
+      </w:r>
+      <w:r>
+        <w:t xml:space="preserve"> </w:t>
+      </w:r>
+      <w:r>
+        <w:t xml:space="preserve">определяют относительные веса. В </w:t>
+      </w:r>
+      <w:proofErr w:type="spellStart"/>
+      <w:r>
+        <w:t>случаее</w:t>
+      </w:r>
+      <w:proofErr w:type="spellEnd"/>
+      <w:r>
+        <w:t xml:space="preserve"> если </w:t>
+      </w:r>
+      <w:r>
+        <w:rPr>
+          <w:lang w:val="en-US"/>
+        </w:rPr>
+        <w:t>b</w:t>
+      </w:r>
+      <w:r>
+        <w:t>_</w:t>
+      </w:r>
+      <w:r>
+        <w:rPr>
+          <w:lang w:val="en-US"/>
+        </w:rPr>
+        <w:t>c</w:t>
+      </w:r>
+      <w:r>
+        <w:t xml:space="preserve"> = </w:t>
+      </w:r>
+      <w:r>
+        <w:rPr>
+          <w:lang w:val="en-US"/>
+        </w:rPr>
+        <w:t>b</w:t>
+      </w:r>
+      <w:r>
+        <w:t>_</w:t>
+      </w:r>
+      <w:r>
+        <w:rPr>
+          <w:lang w:val="en-US"/>
+        </w:rPr>
+        <w:t>s</w:t>
+      </w:r>
+      <w:r>
+        <w:t xml:space="preserve"> == 0 </w:t>
+      </w:r>
+      <w:r>
+        <w:t xml:space="preserve">траектория частицы – это прямая уходящая в </w:t>
+      </w:r>
+      <w:r>
+        <w:rPr>
+          <w:lang w:val="en-US"/>
+        </w:rPr>
+        <w:t>inf</w:t>
+      </w:r>
+      <w:r>
+        <w:t xml:space="preserve">. </w:t>
+      </w:r>
+      <w:r>
+        <w:t xml:space="preserve">Если </w:t>
+      </w:r>
+      <w:r>
+        <w:rPr>
+          <w:lang w:val="en-US"/>
+        </w:rPr>
+        <w:t>b</w:t>
+      </w:r>
+      <w:r>
+        <w:t>_</w:t>
+      </w:r>
+      <w:proofErr w:type="gramStart"/>
+      <w:r>
+        <w:rPr>
+          <w:lang w:val="en-US"/>
+        </w:rPr>
+        <w:t>c</w:t>
+      </w:r>
+      <w:r>
+        <w:t xml:space="preserve"> &gt;</w:t>
+      </w:r>
+      <w:proofErr w:type="gramEnd"/>
+      <w:r>
+        <w:t xml:space="preserve"> 0 </w:t>
+      </w:r>
+      <w:r>
+        <w:t xml:space="preserve">а </w:t>
+      </w:r>
+      <w:r>
+        <w:rPr>
+          <w:lang w:val="en-US"/>
+        </w:rPr>
+        <w:t>b</w:t>
+      </w:r>
+      <w:r>
+        <w:t>_</w:t>
+      </w:r>
+      <w:r>
+        <w:rPr>
+          <w:lang w:val="en-US"/>
+        </w:rPr>
+        <w:t>s</w:t>
+      </w:r>
+      <w:r>
+        <w:t xml:space="preserve"> = 0 </w:t>
+      </w:r>
+      <w:r>
+        <w:t xml:space="preserve">частицы роя пытаются достичь. </w:t>
       </w:r>
     </w:p>
     <w:p>
@@ -3957,300 +5137,78 @@
         <w:spacing w:line="240" w:lineRule="auto"/>
       </w:pPr>
       <w:r>
-        <w:t>По асинхронной схеме, когда расчет новых координат частиц производится до завершения указанных вычислений</w:t>
-      </w:r>
-    </w:p>
-    <w:p>
-      <w:pPr>
-        <w:spacing w:line="240" w:lineRule="auto"/>
-      </w:pPr>
-      <w:r>
-        <w:t xml:space="preserve">Первое слагаемое в расчете вектора скорости обозначим как v с верхним индексом i. Второе слагаемое v с верхним </w:t>
-      </w:r>
-    </w:p>
-    <w:p>
-      <w:pPr>
-        <w:spacing w:line="240" w:lineRule="auto"/>
-      </w:pPr>
-    </w:p>
-    <w:p>
-      <w:pPr>
-        <w:spacing w:line="240" w:lineRule="auto"/>
-      </w:pPr>
-      <w:r>
-        <w:t xml:space="preserve">Второе слагаемое pi с верхним индексом t называют когнитивной компонентной частиц так как эта компонента формализует частицу тенденции si вернуться из текущего положения si в положении si* соответствующее ее лучшему значению фитнесс функции. Эта компонента представляет собой случайный вектор, направленный из точки si в точку xi* его длина пропорциональна. Данная компонента носит смысл функции памяти частиц о своем оптимальном положении. </w:t>
-      </w:r>
-    </w:p>
-    <w:p>
-      <w:pPr>
-        <w:spacing w:line="240" w:lineRule="auto"/>
-      </w:pPr>
-      <w:r>
-        <w:t xml:space="preserve">Третья состовляющая вектора скорости называется социальной </w:t>
-      </w:r>
-    </w:p>
-    <w:p>
-      <w:pPr>
-        <w:spacing w:line="240" w:lineRule="auto"/>
-      </w:pPr>
-    </w:p>
-    <w:p>
-      <w:pPr>
-        <w:spacing w:line="240" w:lineRule="auto"/>
-      </w:pPr>
-      <w:r>
-        <w:t>Аналогично когнитивной компоненте социальная представляет собой случайный вектор длиной пропорционально длине между точками xi** и xi направленным. Социальная компонента представляет собой реализацию памяти частицы об оптимальном положении ее наиболее успешной соседней частицы.</w:t>
-      </w:r>
-    </w:p>
-    <w:p>
-      <w:pPr>
-        <w:spacing w:line="240" w:lineRule="auto"/>
-      </w:pPr>
-      <w:r>
-        <w:t>Параметр б итое определяющий инерционных частиц выбирается как:</w:t>
-      </w:r>
-    </w:p>
-    <w:p>
-      <w:pPr>
-        <w:spacing w:line="240" w:lineRule="auto"/>
-      </w:pPr>
-      <w:r>
-        <w:lastRenderedPageBreak/>
-        <w:t xml:space="preserve">При б итом большая и </w:t>
-      </w:r>
-      <w:r>
-        <w:t>&lt;</w:t>
-      </w:r>
-      <w:r>
-        <w:t xml:space="preserve"> х движение частицы замедляется. Рекомендуемое значения </w:t>
+        <w:t xml:space="preserve">При малых значениях </w:t>
       </w:r>
       <w:r>
         <w:rPr>
           <w:lang w:val="en-US"/>
         </w:rPr>
-        <w:t>bi</w:t>
-      </w:r>
-      <w:r>
-        <w:t xml:space="preserve"> при котором движение частице будет оптимальным = 0.7298 </w:t>
-      </w:r>
-    </w:p>
-    <w:p>
-      <w:pPr>
-        <w:spacing w:line="240" w:lineRule="auto"/>
-      </w:pPr>
-      <w:r>
-        <w:t xml:space="preserve">Эксперементально установлено что в процессе оптимизации может быть эффективным уменьшение коэффициента </w:t>
+        <w:t>b</w:t>
+      </w:r>
+      <w:r>
+        <w:t>_</w:t>
       </w:r>
       <w:r>
         <w:rPr>
           <w:lang w:val="en-US"/>
         </w:rPr>
-        <w:t>bi</w:t>
+        <w:t>c</w:t>
       </w:r>
       <w:r>
         <w:t xml:space="preserve"> </w:t>
       </w:r>
       <w:r>
-        <w:t xml:space="preserve">от 0.9 до 0.4 </w:t>
-      </w:r>
-      <w:r>
         <w:rPr>
           <w:lang w:val="en-US"/>
         </w:rPr>
-        <w:t>bI</w:t>
-      </w:r>
-      <w:r>
-        <w:t xml:space="preserve"> = [0.4;0.9]</w:t>
-      </w:r>
-      <w:r>
-        <w:t xml:space="preserve"> при этом большее значение этого параметра обеспечивают шировкий обзор пространства поиска а малый – локализацию оптимума функции. </w:t>
-      </w:r>
-    </w:p>
-    <w:p>
-      <w:pPr>
-        <w:spacing w:line="240" w:lineRule="auto"/>
-      </w:pPr>
-      <w:r>
-        <w:t xml:space="preserve">2. когнитивная и социальное. </w:t>
+        <w:t>b</w:t>
+      </w:r>
+      <w:r>
+        <w:t>_</w:t>
       </w:r>
       <w:r>
         <w:rPr>
           <w:lang w:val="en-US"/>
         </w:rPr>
-        <w:t>b</w:t>
-      </w:r>
-      <w:r>
-        <w:t>_</w:t>
-      </w:r>
-      <w:r>
-        <w:rPr>
-          <w:lang w:val="en-US"/>
-        </w:rPr>
-        <w:t>c</w:t>
+        <w:t>s</w:t>
       </w:r>
       <w:r>
         <w:t xml:space="preserve"> </w:t>
       </w:r>
       <w:r>
-        <w:rPr>
-          <w:lang w:val="en-US"/>
-        </w:rPr>
-        <w:t>b</w:t>
-      </w:r>
-      <w:r>
-        <w:t>_</w:t>
-      </w:r>
-      <w:r>
-        <w:rPr>
-          <w:lang w:val="en-US"/>
-        </w:rPr>
-        <w:t>s</w:t>
-      </w:r>
+        <w:t xml:space="preserve">частицы перемещаются по гладким траекториям с ростом </w:t>
+      </w:r>
+      <w:proofErr w:type="spellStart"/>
+      <w:r>
+        <w:t>значиения</w:t>
+      </w:r>
+      <w:proofErr w:type="spellEnd"/>
       <w:r>
         <w:t xml:space="preserve"> </w:t>
       </w:r>
-      <w:r>
-        <w:t xml:space="preserve">определяют относительные веса. В случаее если </w:t>
-      </w:r>
-      <w:r>
-        <w:rPr>
-          <w:lang w:val="en-US"/>
-        </w:rPr>
-        <w:t>b</w:t>
-      </w:r>
-      <w:r>
-        <w:t>_</w:t>
-      </w:r>
-      <w:r>
-        <w:rPr>
-          <w:lang w:val="en-US"/>
-        </w:rPr>
-        <w:t>c</w:t>
-      </w:r>
-      <w:r>
-        <w:t xml:space="preserve"> = </w:t>
-      </w:r>
-      <w:r>
-        <w:rPr>
-          <w:lang w:val="en-US"/>
-        </w:rPr>
-        <w:t>b</w:t>
-      </w:r>
-      <w:r>
-        <w:t>_</w:t>
-      </w:r>
-      <w:r>
-        <w:rPr>
-          <w:lang w:val="en-US"/>
-        </w:rPr>
-        <w:t>s</w:t>
-      </w:r>
-      <w:r>
-        <w:t xml:space="preserve"> == 0 </w:t>
-      </w:r>
-      <w:r>
-        <w:t xml:space="preserve">траектория частицы – это прямая уходящая в </w:t>
-      </w:r>
-      <w:r>
-        <w:rPr>
-          <w:lang w:val="en-US"/>
-        </w:rPr>
-        <w:t>inf</w:t>
-      </w:r>
-      <w:r>
-        <w:t xml:space="preserve">. </w:t>
-      </w:r>
-      <w:r>
-        <w:t xml:space="preserve">Если </w:t>
-      </w:r>
-      <w:r>
-        <w:rPr>
-          <w:lang w:val="en-US"/>
-        </w:rPr>
-        <w:t>b</w:t>
-      </w:r>
-      <w:r>
-        <w:t>_</w:t>
-      </w:r>
-      <w:r>
-        <w:rPr>
-          <w:lang w:val="en-US"/>
-        </w:rPr>
-        <w:t>c</w:t>
-      </w:r>
-      <w:r>
-        <w:t xml:space="preserve"> &gt; 0 </w:t>
-      </w:r>
-      <w:r>
-        <w:t xml:space="preserve">а </w:t>
-      </w:r>
-      <w:r>
-        <w:rPr>
-          <w:lang w:val="en-US"/>
-        </w:rPr>
-        <w:t>b</w:t>
-      </w:r>
-      <w:r>
-        <w:t>_</w:t>
-      </w:r>
-      <w:r>
-        <w:rPr>
-          <w:lang w:val="en-US"/>
-        </w:rPr>
-        <w:t>s</w:t>
-      </w:r>
-      <w:r>
-        <w:t xml:space="preserve"> = 0 </w:t>
-      </w:r>
-      <w:r>
-        <w:t xml:space="preserve">частицы роя пытаются достичь. </w:t>
-      </w:r>
-    </w:p>
-    <w:p>
-      <w:pPr>
-        <w:spacing w:line="240" w:lineRule="auto"/>
-      </w:pPr>
-      <w:r>
-        <w:t xml:space="preserve">При малых значениях </w:t>
-      </w:r>
-      <w:r>
-        <w:rPr>
-          <w:lang w:val="en-US"/>
-        </w:rPr>
-        <w:t>b</w:t>
-      </w:r>
-      <w:r>
-        <w:t>_</w:t>
-      </w:r>
-      <w:r>
-        <w:rPr>
-          <w:lang w:val="en-US"/>
-        </w:rPr>
-        <w:t>c</w:t>
-      </w:r>
+      <w:proofErr w:type="spellStart"/>
+      <w:r>
+        <w:t>бц</w:t>
+      </w:r>
+      <w:proofErr w:type="spellEnd"/>
       <w:r>
         <w:t xml:space="preserve"> </w:t>
       </w:r>
-      <w:r>
-        <w:rPr>
-          <w:lang w:val="en-US"/>
-        </w:rPr>
-        <w:t>b</w:t>
-      </w:r>
-      <w:r>
-        <w:t>_</w:t>
-      </w:r>
-      <w:r>
-        <w:rPr>
-          <w:lang w:val="en-US"/>
-        </w:rPr>
-        <w:t>s</w:t>
-      </w:r>
-      <w:r>
-        <w:t xml:space="preserve"> </w:t>
-      </w:r>
-      <w:r>
-        <w:t>частицы перемещаются по гладким траекториям с ростом значиения бц бс движение частиц становится более стахостичным (случайным)</w:t>
+      <w:proofErr w:type="spellStart"/>
+      <w:r>
+        <w:t>бс</w:t>
+      </w:r>
+      <w:proofErr w:type="spellEnd"/>
+      <w:r>
+        <w:t xml:space="preserve"> движение частиц становится более </w:t>
+      </w:r>
+      <w:proofErr w:type="spellStart"/>
+      <w:r>
+        <w:t>стахостичным</w:t>
+      </w:r>
+      <w:proofErr w:type="spellEnd"/>
+      <w:r>
+        <w:t xml:space="preserve"> (случайным)</w:t>
       </w:r>
     </w:p>
     <w:p>
@@ -4320,14 +5278,21 @@
       <w:r>
         <w:t>_</w:t>
       </w:r>
+      <w:proofErr w:type="spellStart"/>
+      <w:proofErr w:type="gramStart"/>
       <w:r>
         <w:rPr>
           <w:lang w:val="en-US"/>
         </w:rPr>
         <w:t>i</w:t>
       </w:r>
-      <w:r>
-        <w:t xml:space="preserve">  находим лучшее значение локальной позиции </w:t>
+      <w:proofErr w:type="spellEnd"/>
+      <w:r>
+        <w:t xml:space="preserve">  находим</w:t>
+      </w:r>
+      <w:proofErr w:type="gramEnd"/>
+      <w:r>
+        <w:t xml:space="preserve"> лучшее значение локальной позиции </w:t>
       </w:r>
       <w:r>
         <w:rPr>
@@ -4338,12 +5303,14 @@
       <w:r>
         <w:t>_</w:t>
       </w:r>
+      <w:proofErr w:type="spellStart"/>
       <w:r>
         <w:rPr>
           <w:lang w:val="en-US"/>
         </w:rPr>
         <w:t>i</w:t>
       </w:r>
+      <w:proofErr w:type="spellEnd"/>
       <w:r>
         <w:t>*</w:t>
       </w:r>
@@ -4359,12 +5326,14 @@
       <w:r>
         <w:t>_</w:t>
       </w:r>
+      <w:proofErr w:type="spellStart"/>
       <w:r>
         <w:rPr>
           <w:lang w:val="en-US"/>
         </w:rPr>
         <w:t>i</w:t>
       </w:r>
+      <w:proofErr w:type="spellEnd"/>
       <w:r>
         <w:t>**</w:t>
       </w:r>
@@ -4390,12 +5359,14 @@
       <w:r>
         <w:t>_</w:t>
       </w:r>
+      <w:proofErr w:type="spellStart"/>
       <w:r>
         <w:rPr>
           <w:lang w:val="en-US"/>
         </w:rPr>
         <w:t>i</w:t>
       </w:r>
+      <w:proofErr w:type="spellEnd"/>
       <w:r>
         <w:t xml:space="preserve"> и находим новые позиции всех частиц популяции </w:t>
       </w:r>
@@ -4408,12 +5379,14 @@
       <w:r>
         <w:t>_</w:t>
       </w:r>
+      <w:proofErr w:type="spellStart"/>
       <w:r>
         <w:rPr>
           <w:lang w:val="en-US"/>
         </w:rPr>
         <w:t>i</w:t>
       </w:r>
+      <w:proofErr w:type="spellEnd"/>
       <w:r>
         <w:t>’</w:t>
       </w:r>
@@ -4486,14 +5459,21 @@
       <w:r>
         <w:t>_</w:t>
       </w:r>
+      <w:proofErr w:type="spellStart"/>
+      <w:proofErr w:type="gramStart"/>
       <w:r>
         <w:rPr>
           <w:lang w:val="en-US"/>
         </w:rPr>
         <w:t>i</w:t>
       </w:r>
-      <w:r>
-        <w:t>(0)</w:t>
+      <w:proofErr w:type="spellEnd"/>
+      <w:r>
+        <w:t>(</w:t>
+      </w:r>
+      <w:proofErr w:type="gramEnd"/>
+      <w:r>
+        <w:t>0)</w:t>
       </w:r>
       <w:r>
         <w:t xml:space="preserve"> и скорости </w:t>
@@ -4507,12 +5487,14 @@
       <w:r>
         <w:t>_</w:t>
       </w:r>
+      <w:proofErr w:type="spellStart"/>
       <w:r>
         <w:rPr>
           <w:lang w:val="en-US"/>
         </w:rPr>
         <w:t>i</w:t>
       </w:r>
+      <w:proofErr w:type="spellEnd"/>
       <w:r>
         <w:t xml:space="preserve"> на нулевой итерации. Обычно точки </w:t>
       </w:r>
@@ -4525,14 +5507,21 @@
       <w:r>
         <w:t>_</w:t>
       </w:r>
+      <w:proofErr w:type="spellStart"/>
+      <w:proofErr w:type="gramStart"/>
       <w:r>
         <w:rPr>
           <w:lang w:val="en-US"/>
         </w:rPr>
         <w:t>i</w:t>
       </w:r>
-      <w:r>
-        <w:t xml:space="preserve">(0) </w:t>
+      <w:proofErr w:type="spellEnd"/>
+      <w:r>
+        <w:t>(</w:t>
+      </w:r>
+      <w:proofErr w:type="gramEnd"/>
+      <w:r>
+        <w:t xml:space="preserve">0) </w:t>
       </w:r>
       <w:r>
         <w:t>принимается случайными равномерно распределенными в пространстве поиска. Начальные скорости частиц также случайные значения. В качестве окончания итерации используются типичные для ПА:</w:t>
@@ -4548,17 +5537,24 @@
       <w:r>
         <w:t>_</w:t>
       </w:r>
+      <w:proofErr w:type="spellStart"/>
       <w:r>
         <w:rPr>
           <w:lang w:val="en-US"/>
         </w:rPr>
         <w:t>i</w:t>
       </w:r>
+      <w:proofErr w:type="spellEnd"/>
       <w:r>
         <w:t xml:space="preserve"> </w:t>
       </w:r>
-      <w:r>
-        <w:t xml:space="preserve">итерации где дельта – случайный параметр задающийся вначале. </w:t>
+      <w:proofErr w:type="gramStart"/>
+      <w:r>
+        <w:t>итерации</w:t>
+      </w:r>
+      <w:proofErr w:type="gramEnd"/>
+      <w:r>
+        <w:t xml:space="preserve"> где дельта – случайный параметр задающийся вначале. </w:t>
       </w:r>
     </w:p>
     <w:p>
@@ -4589,7 +5585,23 @@
         <w:t>’</w:t>
       </w:r>
       <w:r>
-        <w:t xml:space="preserve"> переходят все особи текущей популяции то есть отборная селекция не производится. Так в отличии от ГА особи бессмертно а схему роевого алгоритма можно интерпретировать ка специфического алгоритма кроссовера построенного на как линейной комбинации </w:t>
+        <w:t xml:space="preserve"> переходят все особи текущей </w:t>
+      </w:r>
+      <w:proofErr w:type="gramStart"/>
+      <w:r>
+        <w:t>популяции</w:t>
+      </w:r>
+      <w:proofErr w:type="gramEnd"/>
+      <w:r>
+        <w:t xml:space="preserve"> то есть отборная селекция не производится. Так в отличии от ГА особи </w:t>
+      </w:r>
+      <w:proofErr w:type="gramStart"/>
+      <w:r>
+        <w:t>бессмертно</w:t>
+      </w:r>
+      <w:proofErr w:type="gramEnd"/>
+      <w:r>
+        <w:t xml:space="preserve"> а схему роевого алгоритма можно интерпретировать ка специфического алгоритма кроссовера построенного на как линейной комбинации </w:t>
       </w:r>
     </w:p>
     <w:p>
@@ -4616,7 +5628,15 @@
         <w:spacing w:line="240" w:lineRule="auto"/>
       </w:pPr>
       <w:r>
-        <w:t>Рабочие пчелы (куражи) – пчелы связанные с одним из источников нектара рабочие пчелы владеют: направление от улья и полезность источника</w:t>
+        <w:t xml:space="preserve">Рабочие пчелы (куражи) – </w:t>
+      </w:r>
+      <w:proofErr w:type="gramStart"/>
+      <w:r>
+        <w:t>пчелы</w:t>
+      </w:r>
+      <w:proofErr w:type="gramEnd"/>
+      <w:r>
+        <w:t xml:space="preserve"> связанные с одним из источников нектара рабочие пчелы владеют: направление от улья и полезность источника</w:t>
       </w:r>
     </w:p>
     <w:p>
@@ -4644,7 +5664,15 @@
         <w:t xml:space="preserve">Каждая незанятая пчела может полететь к источнику нектара следуя за разведчиками. </w:t>
       </w:r>
       <w:r>
-        <w:t xml:space="preserve">Разведчик вербует незанятую пчелу а завербованная пчела следуя за разведчиком становится занятым куражом. </w:t>
+        <w:t xml:space="preserve">Разведчик вербует незанятую </w:t>
+      </w:r>
+      <w:proofErr w:type="gramStart"/>
+      <w:r>
+        <w:t>пчелу</w:t>
+      </w:r>
+      <w:proofErr w:type="gramEnd"/>
+      <w:r>
+        <w:t xml:space="preserve"> а завербованная пчела следуя за разведчиком становится занятым куражом. </w:t>
       </w:r>
     </w:p>
     <w:p>
@@ -4677,7 +5705,15 @@
         <w:spacing w:line="240" w:lineRule="auto"/>
       </w:pPr>
       <w:r>
-        <w:t xml:space="preserve">2. отрицательная обратная связь – основываясь как информация полученная от других пчел данная пчела может решить что ее источник хуже и оставить его. </w:t>
+        <w:t xml:space="preserve">2. отрицательная обратная связь – основываясь как информация полученная от других пчел данная пчела может </w:t>
+      </w:r>
+      <w:proofErr w:type="gramStart"/>
+      <w:r>
+        <w:t>решить</w:t>
+      </w:r>
+      <w:proofErr w:type="gramEnd"/>
+      <w:r>
+        <w:t xml:space="preserve"> что ее источник хуже и оставить его. </w:t>
       </w:r>
     </w:p>
     <w:p>
@@ -4685,7 +5721,15 @@
         <w:spacing w:line="240" w:lineRule="auto"/>
       </w:pPr>
       <w:r>
-        <w:t>3. случайность выражется в вероятностном поиске пчелами разведчиками новых источников</w:t>
+        <w:t xml:space="preserve">3. случайность </w:t>
+      </w:r>
+      <w:proofErr w:type="spellStart"/>
+      <w:r>
+        <w:t>выражется</w:t>
+      </w:r>
+      <w:proofErr w:type="spellEnd"/>
+      <w:r>
+        <w:t xml:space="preserve"> в вероятностном поиске пчелами разведчиками новых источников</w:t>
       </w:r>
     </w:p>
     <w:p>
@@ -4693,7 +5737,15 @@
         <w:spacing w:line="240" w:lineRule="auto"/>
       </w:pPr>
       <w:r>
-        <w:t xml:space="preserve">4. множественность взаимодействия – информация об источнике нектара найденного одной пчелой передается всем пчелам. </w:t>
+        <w:t xml:space="preserve">4. множественность взаимодействия – информация об источнике </w:t>
+      </w:r>
+      <w:proofErr w:type="gramStart"/>
+      <w:r>
+        <w:t>нектара</w:t>
+      </w:r>
+      <w:proofErr w:type="gramEnd"/>
+      <w:r>
+        <w:t xml:space="preserve"> найденного одной пчелой передается всем пчелам. </w:t>
       </w:r>
     </w:p>
     <w:p>
@@ -4730,12 +5782,17 @@
     <w:p>
       <w:pPr>
         <w:spacing w:line="240" w:lineRule="auto"/>
-        <w:rPr>
-          <w:lang w:val="en-US"/>
-        </w:rPr>
-      </w:pPr>
-      <w:r>
-        <w:t xml:space="preserve">Первоначальные зубья улетают в случайном направлении пчел разведчиков которые пытаются отыскать источники нектара. </w:t>
+      </w:pPr>
+      <w:r>
+        <w:t xml:space="preserve">Первоначальные зубья улетают в случайном направлении пчел </w:t>
+      </w:r>
+      <w:proofErr w:type="gramStart"/>
+      <w:r>
+        <w:t>разведчиков</w:t>
+      </w:r>
+      <w:proofErr w:type="gramEnd"/>
+      <w:r>
+        <w:t xml:space="preserve"> которые пытаются отыскать источники нектара. </w:t>
       </w:r>
     </w:p>
     <w:p>
@@ -4751,7 +5808,23 @@
         <w:spacing w:line="240" w:lineRule="auto"/>
       </w:pPr>
       <w:r>
-        <w:t xml:space="preserve">После чего на найденные участки отправляются рабочие пчелы причем чем больше на на данном участке нектара тем больше пчел улетает туда. А пчелы разведчики снова отправляются на поиске других участков. После чего повторяется процесс. </w:t>
+        <w:t xml:space="preserve">После чего на найденные участки отправляются рабочие пчелы причем чем больше на </w:t>
+      </w:r>
+      <w:proofErr w:type="spellStart"/>
+      <w:r>
+        <w:t>на</w:t>
+      </w:r>
+      <w:proofErr w:type="spellEnd"/>
+      <w:r>
+        <w:t xml:space="preserve"> данном участке </w:t>
+      </w:r>
+      <w:proofErr w:type="gramStart"/>
+      <w:r>
+        <w:t>нектара</w:t>
+      </w:r>
+      <w:proofErr w:type="gramEnd"/>
+      <w:r>
+        <w:t xml:space="preserve"> тем больше пчел улетает туда. А пчелы разведчики снова отправляются на поиске других участков. После чего повторяется процесс. </w:t>
       </w:r>
     </w:p>
     <w:p>
@@ -4790,7 +5863,15 @@
         <w:spacing w:line="240" w:lineRule="auto"/>
       </w:pPr>
       <w:r>
-        <w:t xml:space="preserve">На основанных значениях фитнес-функции вычисленных в указанных точках выделяем некоторое чисто </w:t>
+        <w:t xml:space="preserve">На основанных значениях </w:t>
+      </w:r>
+      <w:proofErr w:type="gramStart"/>
+      <w:r>
+        <w:t>фитнес-функции</w:t>
+      </w:r>
+      <w:proofErr w:type="gramEnd"/>
+      <w:r>
+        <w:t xml:space="preserve"> вычисленных в указанных точках выделяем некоторое чисто </w:t>
       </w:r>
       <w:r>
         <w:t>элитных</w:t>
@@ -4908,24 +5989,64 @@
     <w:p>
       <w:pPr>
         <w:spacing w:line="240" w:lineRule="auto"/>
+      </w:pPr>
+      <w:r>
         <w:rPr>
           <w:lang w:val="en-US"/>
         </w:rPr>
-      </w:pPr>
+        <w:t>S</w:t>
+      </w:r>
+      <w:r>
+        <w:t xml:space="preserve"> = {</w:t>
+      </w:r>
       <w:r>
         <w:rPr>
           <w:lang w:val="en-US"/>
         </w:rPr>
-        <w:t xml:space="preserve">S = {s_i, I </w:t>
+        <w:t>s</w:t>
+      </w:r>
+      <w:r>
+        <w:t>_</w:t>
+      </w:r>
+      <w:proofErr w:type="spellStart"/>
+      <w:r>
+        <w:rPr>
+          <w:lang w:val="en-US"/>
+        </w:rPr>
+        <w:t>i</w:t>
+      </w:r>
+      <w:proofErr w:type="spellEnd"/>
+      <w:r>
+        <w:t xml:space="preserve">, </w:t>
+      </w:r>
+      <w:r>
+        <w:rPr>
+          <w:lang w:val="en-US"/>
+        </w:rPr>
+        <w:t>I</w:t>
+      </w:r>
+      <w:r>
+        <w:t xml:space="preserve"> </w:t>
       </w:r>
       <w:r>
         <w:t>э</w:t>
       </w:r>
       <w:r>
+        <w:t xml:space="preserve"> </w:t>
+      </w:r>
+      <w:proofErr w:type="gramStart"/>
+      <w:r>
+        <w:t>1,|</w:t>
+      </w:r>
+      <w:proofErr w:type="gramEnd"/>
+      <w:r>
         <w:rPr>
           <w:lang w:val="en-US"/>
         </w:rPr>
-        <w:t xml:space="preserve"> 1,|S|}</w:t>
+        <w:t>S</w:t>
+      </w:r>
+      <w:r>
+        <w:t>|}</w:t>
       </w:r>
     </w:p>
     <w:p>
@@ -4999,9 +6120,119 @@
     <w:p>
       <w:pPr>
         <w:spacing w:line="240" w:lineRule="auto"/>
-        <w:rPr>
-          <w:lang w:val="en-US"/>
-        </w:rPr>
+      </w:pPr>
+    </w:p>
+    <w:p>
+      <w:pPr>
+        <w:spacing w:line="240" w:lineRule="auto"/>
+      </w:pPr>
+    </w:p>
+    <w:p>
+      <w:pPr>
+        <w:spacing w:line="240" w:lineRule="auto"/>
+      </w:pPr>
+      <w:r>
+        <w:t>ЛК</w:t>
+      </w:r>
+    </w:p>
+    <w:p>
+      <w:pPr>
+        <w:spacing w:line="240" w:lineRule="auto"/>
+      </w:pPr>
+    </w:p>
+    <w:p>
+      <w:pPr>
+        <w:spacing w:line="240" w:lineRule="auto"/>
+      </w:pPr>
+      <w:r>
+        <w:t xml:space="preserve">Биологическим прототипом из искусственной иммунной системы является иммунная система </w:t>
+      </w:r>
+      <w:proofErr w:type="gramStart"/>
+      <w:r>
+        <w:t>человека</w:t>
+      </w:r>
+      <w:proofErr w:type="gramEnd"/>
+      <w:r>
+        <w:t xml:space="preserve"> представляющая сложную адаптивную структуру комбинации различных механизмов защиты от внешних патогенов способных вызывать патологическое состояние. </w:t>
+      </w:r>
+    </w:p>
+    <w:p>
+      <w:pPr>
+        <w:spacing w:line="240" w:lineRule="auto"/>
+      </w:pPr>
+      <w:proofErr w:type="gramStart"/>
+      <w:r>
+        <w:lastRenderedPageBreak/>
+        <w:t>Агенты</w:t>
+      </w:r>
+      <w:proofErr w:type="gramEnd"/>
+      <w:r>
+        <w:t xml:space="preserve"> воспринимаемые иммунной системой ка чужеродные называют антигенами. </w:t>
+      </w:r>
+      <w:proofErr w:type="gramStart"/>
+      <w:r>
+        <w:t>Агенты</w:t>
+      </w:r>
+      <w:proofErr w:type="gramEnd"/>
+      <w:r>
+        <w:t xml:space="preserve"> в ответное появление которых иммунная система образует специальные реагирующие с ними антитела. При попадании антигенов в организм формируется иммунных </w:t>
+      </w:r>
+      <w:proofErr w:type="gramStart"/>
+      <w:r>
+        <w:t>ответ</w:t>
+      </w:r>
+      <w:proofErr w:type="gramEnd"/>
+      <w:r>
+        <w:t xml:space="preserve"> который бывает 2 типов. 1) первичный ИО – на новые антигены еще неизвестные системе. 2) вторичный ИО – на известные антигены. </w:t>
+      </w:r>
+    </w:p>
+    <w:p>
+      <w:pPr>
+        <w:spacing w:line="240" w:lineRule="auto"/>
+      </w:pPr>
+      <w:r>
+        <w:t xml:space="preserve">Схема реализации ИО. </w:t>
+      </w:r>
+    </w:p>
+    <w:p>
+      <w:pPr>
+        <w:spacing w:line="240" w:lineRule="auto"/>
+      </w:pPr>
+      <w:r>
+        <w:t xml:space="preserve">Первичный: </w:t>
+      </w:r>
+      <w:r>
+        <w:t>С</w:t>
+      </w:r>
+      <w:r>
+        <w:t xml:space="preserve">оздание антител в ответ на вторжение </w:t>
+      </w:r>
+      <w:r>
+        <w:t xml:space="preserve">новых антигенов. Адаптация антител. Клонирование наилучших. </w:t>
+      </w:r>
+      <w:r>
+        <w:t xml:space="preserve"> </w:t>
+      </w:r>
+    </w:p>
+    <w:p>
+      <w:pPr>
+        <w:spacing w:line="240" w:lineRule="auto"/>
+      </w:pPr>
+      <w:r>
+        <w:t>Вторичный</w:t>
+      </w:r>
+      <w:proofErr w:type="gramStart"/>
+      <w:r>
+        <w:t>: Использует</w:t>
+      </w:r>
+      <w:proofErr w:type="gramEnd"/>
+      <w:r>
+        <w:t xml:space="preserve"> иммунную память системы то есть наилучшие антитела выработанные при первом контакте с данным патогеном. </w:t>
+      </w:r>
+    </w:p>
+    <w:p>
+      <w:pPr>
+        <w:spacing w:line="240" w:lineRule="auto"/>
       </w:pPr>
     </w:p>
     <w:sectPr>

</xml_diff>